<commit_message>
intro & TD 1
</commit_message>
<xml_diff>
--- a/2024-2025/marché public/Les fondamentaux des marché publics.docx
+++ b/2024-2025/marché public/Les fondamentaux des marché publics.docx
@@ -2,7 +2,1529 @@
 <file path=word/document.xml><?xml version="1.0" encoding="utf-8"?>
 <w:document xmlns:wpc="http://schemas.microsoft.com/office/word/2010/wordprocessingCanvas" xmlns:cx="http://schemas.microsoft.com/office/drawing/2014/chartex" xmlns:cx1="http://schemas.microsoft.com/office/drawing/2015/9/8/chartex" xmlns:cx2="http://schemas.microsoft.com/office/drawing/2015/10/21/chartex" xmlns:cx3="http://schemas.microsoft.com/office/drawing/2016/5/9/chartex" xmlns:cx4="http://schemas.microsoft.com/office/drawing/2016/5/10/chartex" xmlns:cx5="http://schemas.microsoft.com/office/drawing/2016/5/11/chartex" xmlns:cx6="http://schemas.microsoft.com/office/drawing/2016/5/12/chartex" xmlns:cx7="http://schemas.microsoft.com/office/drawing/2016/5/13/chartex" xmlns:cx8="http://schemas.microsoft.com/office/drawing/2016/5/14/chartex" xmlns:mc="http://schemas.openxmlformats.org/markup-compatibility/2006" xmlns:aink="http://schemas.microsoft.com/office/drawing/2016/ink" xmlns:am3d="http://schemas.microsoft.com/office/drawing/2017/model3d" xmlns:o="urn:schemas-microsoft-com:office:office" xmlns:oel="http://schemas.microsoft.com/office/2019/extlst" xmlns:r="http://schemas.openxmlformats.org/officeDocument/2006/relationships" xmlns:m="http://schemas.openxmlformats.org/officeDocument/2006/math" xmlns:v="urn:schemas-microsoft-com:vml" xmlns:wp14="http://schemas.microsoft.com/office/word/2010/wordprocessingDrawing" xmlns:wp="http://schemas.openxmlformats.org/drawingml/2006/wordprocessingDrawing" xmlns:w10="urn:schemas-microsoft-com:office:word" xmlns:w="http://schemas.openxmlformats.org/wordprocessingml/2006/main" xmlns:w14="http://schemas.microsoft.com/office/word/2010/wordml" xmlns:w15="http://schemas.microsoft.com/office/word/2012/wordml" xmlns:w16cex="http://schemas.microsoft.com/office/word/2018/wordml/cex" xmlns:w16cid="http://schemas.microsoft.com/office/word/2016/wordml/cid" xmlns:w16="http://schemas.microsoft.com/office/word/2018/wordml" xmlns:w16du="http://schemas.microsoft.com/office/word/2023/wordml/word16du" xmlns:w16sdtdh="http://schemas.microsoft.com/office/word/2020/wordml/sdtdatahash" xmlns:w16se="http://schemas.microsoft.com/office/word/2015/wordml/symex" xmlns:wpg="http://schemas.microsoft.com/office/word/2010/wordprocessingGroup" xmlns:wpi="http://schemas.microsoft.com/office/word/2010/wordprocessingInk" xmlns:wne="http://schemas.microsoft.com/office/word/2006/wordml" xmlns:wps="http://schemas.microsoft.com/office/word/2010/wordprocessingShape" mc:Ignorable="w14 w15 w16se w16cid w16 w16cex w16sdtdh w16du wp14">
   <w:body>
-    <w:p/>
+    <w:p>
+      <w:pPr>
+        <w:pStyle w:val="Titre"/>
+      </w:pPr>
+      <w:r>
+        <w:t>Les fondamentaux des marchés publics</w:t>
+      </w:r>
+    </w:p>
+    <w:p/>
+    <w:p>
+      <w:r>
+        <w:t xml:space="preserve">Farah MEDDAH </w:t>
+      </w:r>
+    </w:p>
+    <w:p/>
+    <w:p>
+      <w:r>
+        <w:t xml:space="preserve">Formation : Droit public / droit à la commande public </w:t>
+      </w:r>
+    </w:p>
+    <w:p/>
+    <w:p/>
+    <w:p/>
+    <w:p>
+      <w:pPr>
+        <w:pStyle w:val="Titre1"/>
+      </w:pPr>
+      <w:r>
+        <w:t xml:space="preserve">Glossaire </w:t>
+      </w:r>
+    </w:p>
+    <w:p/>
+    <w:p>
+      <w:pPr>
+        <w:rPr>
+          <w:b/>
+          <w:bCs/>
+        </w:rPr>
+      </w:pPr>
+    </w:p>
+    <w:p>
+      <w:r>
+        <w:rPr>
+          <w:b/>
+          <w:bCs/>
+        </w:rPr>
+        <w:t>Marché public :</w:t>
+      </w:r>
+      <w:r>
+        <w:t xml:space="preserve"> CCP L-191.1Un contrat conclu par un ou plusieurs acheteurs publics avec un ou plusieurs opérateurs économiques. </w:t>
+      </w:r>
+    </w:p>
+    <w:p/>
+    <w:p>
+      <w:pPr>
+        <w:jc w:val="center"/>
+      </w:pPr>
+      <w:r>
+        <w:rPr>
+          <w:noProof/>
+        </w:rPr>
+        <w:drawing>
+          <wp:inline distT="0" distB="0" distL="0" distR="0" wp14:anchorId="236AE5E3" wp14:editId="6DBC3ABB">
+            <wp:extent cx="1595438" cy="3073400"/>
+            <wp:effectExtent l="0" t="2540" r="2540" b="2540"/>
+            <wp:docPr id="1377855549" name="Image 1" descr="Une image contenant texte, écriture manuscrite, ordinateur portable&#10;&#10;Description générée automatiquement"/>
+            <wp:cNvGraphicFramePr>
+              <a:graphicFrameLocks xmlns:a="http://schemas.openxmlformats.org/drawingml/2006/main" noChangeAspect="1"/>
+            </wp:cNvGraphicFramePr>
+            <a:graphic xmlns:a="http://schemas.openxmlformats.org/drawingml/2006/main">
+              <a:graphicData uri="http://schemas.openxmlformats.org/drawingml/2006/picture">
+                <pic:pic xmlns:pic="http://schemas.openxmlformats.org/drawingml/2006/picture">
+                  <pic:nvPicPr>
+                    <pic:cNvPr id="1377855549" name="Image 1" descr="Une image contenant texte, écriture manuscrite, ordinateur portable&#10;&#10;Description générée automatiquement"/>
+                    <pic:cNvPicPr/>
+                  </pic:nvPicPr>
+                  <pic:blipFill rotWithShape="1">
+                    <a:blip r:embed="rId5" cstate="print">
+                      <a:extLst>
+                        <a:ext uri="{28A0092B-C50C-407E-A947-70E740481C1C}">
+                          <a14:useLocalDpi xmlns:a14="http://schemas.microsoft.com/office/drawing/2010/main" val="0"/>
+                        </a:ext>
+                      </a:extLst>
+                    </a:blip>
+                    <a:srcRect l="30785"/>
+                    <a:stretch/>
+                  </pic:blipFill>
+                  <pic:spPr bwMode="auto">
+                    <a:xfrm rot="16200000">
+                      <a:off x="0" y="0"/>
+                      <a:ext cx="1610130" cy="3101703"/>
+                    </a:xfrm>
+                    <a:prstGeom prst="rect">
+                      <a:avLst/>
+                    </a:prstGeom>
+                    <a:ln>
+                      <a:noFill/>
+                    </a:ln>
+                    <a:extLst>
+                      <a:ext uri="{53640926-AAD7-44D8-BBD7-CCE9431645EC}">
+                        <a14:shadowObscured xmlns:a14="http://schemas.microsoft.com/office/drawing/2010/main"/>
+                      </a:ext>
+                    </a:extLst>
+                  </pic:spPr>
+                </pic:pic>
+              </a:graphicData>
+            </a:graphic>
+          </wp:inline>
+        </w:drawing>
+      </w:r>
+    </w:p>
+    <w:p/>
+    <w:p>
+      <w:pPr>
+        <w:rPr>
+          <w:b/>
+          <w:bCs/>
+        </w:rPr>
+      </w:pPr>
+    </w:p>
+    <w:p>
+      <w:r>
+        <w:rPr>
+          <w:b/>
+          <w:bCs/>
+        </w:rPr>
+        <w:t>Acheteur public</w:t>
+      </w:r>
+      <w:r>
+        <w:rPr>
+          <w:b/>
+          <w:bCs/>
+        </w:rPr>
+        <w:t> :</w:t>
+      </w:r>
+      <w:r>
+        <w:rPr>
+          <w:b/>
+          <w:bCs/>
+        </w:rPr>
+        <w:t xml:space="preserve"> </w:t>
+      </w:r>
+      <w:r>
+        <w:t xml:space="preserve">celui qui va satisfaire son besoin par un marché public </w:t>
+      </w:r>
+    </w:p>
+    <w:p/>
+    <w:p>
+      <w:pPr>
+        <w:rPr>
+          <w:i/>
+          <w:iCs/>
+        </w:rPr>
+      </w:pPr>
+      <w:r>
+        <w:rPr>
+          <w:b/>
+          <w:bCs/>
+        </w:rPr>
+        <w:t>Denier public :</w:t>
+      </w:r>
+      <w:r>
+        <w:t xml:space="preserve"> argent qui provient des impôts</w:t>
+      </w:r>
+      <w:r>
+        <w:rPr>
+          <w:i/>
+          <w:iCs/>
+        </w:rPr>
+        <w:t xml:space="preserve"> (</w:t>
+      </w:r>
+      <w:r>
+        <w:rPr>
+          <w:i/>
+          <w:iCs/>
+        </w:rPr>
+        <w:t>les marché</w:t>
+      </w:r>
+      <w:r>
+        <w:rPr>
+          <w:i/>
+          <w:iCs/>
+        </w:rPr>
+        <w:t>s</w:t>
+      </w:r>
+      <w:r>
+        <w:rPr>
+          <w:i/>
+          <w:iCs/>
+        </w:rPr>
+        <w:t xml:space="preserve"> public</w:t>
+      </w:r>
+      <w:r>
+        <w:rPr>
+          <w:i/>
+          <w:iCs/>
+        </w:rPr>
+        <w:t>s</w:t>
+      </w:r>
+      <w:r>
+        <w:rPr>
+          <w:i/>
+          <w:iCs/>
+        </w:rPr>
+        <w:t xml:space="preserve"> sont </w:t>
+      </w:r>
+      <w:r>
+        <w:rPr>
+          <w:i/>
+          <w:iCs/>
+        </w:rPr>
+        <w:t>financés</w:t>
+      </w:r>
+      <w:r>
+        <w:rPr>
+          <w:i/>
+          <w:iCs/>
+        </w:rPr>
+        <w:t xml:space="preserve"> par les impôts</w:t>
+      </w:r>
+      <w:r>
+        <w:rPr>
+          <w:i/>
+          <w:iCs/>
+        </w:rPr>
+        <w:t>)</w:t>
+      </w:r>
+    </w:p>
+    <w:p>
+      <w:pPr>
+        <w:rPr>
+          <w:i/>
+          <w:iCs/>
+        </w:rPr>
+      </w:pPr>
+    </w:p>
+    <w:p>
+      <w:r>
+        <w:rPr>
+          <w:b/>
+          <w:bCs/>
+        </w:rPr>
+        <w:t>CCTP :</w:t>
+      </w:r>
+      <w:r>
+        <w:t xml:space="preserve"> Cahier des clauses technique particulière </w:t>
+      </w:r>
+    </w:p>
+    <w:p/>
+    <w:p>
+      <w:proofErr w:type="spellStart"/>
+      <w:r>
+        <w:rPr>
+          <w:b/>
+          <w:bCs/>
+        </w:rPr>
+        <w:t>Sourcing</w:t>
+      </w:r>
+      <w:proofErr w:type="spellEnd"/>
+      <w:r>
+        <w:rPr>
+          <w:b/>
+          <w:bCs/>
+        </w:rPr>
+        <w:t> :</w:t>
+      </w:r>
+      <w:r>
+        <w:t xml:space="preserve"> sonder le marché, se renseigner sur </w:t>
+      </w:r>
+      <w:r>
+        <w:t>le</w:t>
+      </w:r>
+      <w:r>
+        <w:t xml:space="preserve"> secteur où on met les pieds. L’acheteur avant la rédaction du CCTP cherche à bien le rédiger, il faut donc des études de marché. Il permet de tenir au courant les entreprises des projets qu</w:t>
+      </w:r>
+      <w:r>
+        <w:t>’il</w:t>
+      </w:r>
+      <w:r>
+        <w:t xml:space="preserve"> réalisera plus tard. </w:t>
+      </w:r>
+      <w:r>
+        <w:t>Il est autorisé mais sous réserve de ne pas favoriser une entreprise en particulier : même temps de communication, pas d’aide dans la rédaction du cahier des charges.</w:t>
+      </w:r>
+    </w:p>
+    <w:p>
+      <w:pPr>
+        <w:rPr>
+          <w:i/>
+          <w:iCs/>
+        </w:rPr>
+      </w:pPr>
+    </w:p>
+    <w:p>
+      <w:pPr>
+        <w:rPr>
+          <w:i/>
+          <w:iCs/>
+        </w:rPr>
+      </w:pPr>
+    </w:p>
+    <w:p>
+      <w:r>
+        <w:rPr>
+          <w:b/>
+          <w:bCs/>
+        </w:rPr>
+        <w:t>Interdiction de sous-missionné :</w:t>
+      </w:r>
+      <w:r>
+        <w:t xml:space="preserve"> impossibilité de répondre / être retenu pour un marché public. E.g. être jugé coupable au pénal ou mauvaise réputation. </w:t>
+      </w:r>
+    </w:p>
+    <w:p/>
+    <w:p>
+      <w:r>
+        <w:rPr>
+          <w:b/>
+          <w:bCs/>
+        </w:rPr>
+        <w:t>CCP :</w:t>
+      </w:r>
+      <w:r>
+        <w:t xml:space="preserve"> Le code de la commande public s’applique à </w:t>
+      </w:r>
+      <w:r>
+        <w:t>tous les marchés publics</w:t>
+      </w:r>
+      <w:r>
+        <w:t xml:space="preserve">, </w:t>
+      </w:r>
+      <w:r>
+        <w:t>quel que</w:t>
+      </w:r>
+      <w:r>
+        <w:t xml:space="preserve"> soit leur montant ou leur objet. </w:t>
+      </w:r>
+    </w:p>
+    <w:p/>
+    <w:p>
+      <w:r>
+        <w:rPr>
+          <w:b/>
+          <w:bCs/>
+        </w:rPr>
+        <w:t>OECP :</w:t>
+      </w:r>
+      <w:r>
+        <w:t xml:space="preserve"> Observatoire Économique de la Commande Public</w:t>
+      </w:r>
+    </w:p>
+    <w:p/>
+    <w:p>
+      <w:r>
+        <w:rPr>
+          <w:b/>
+          <w:bCs/>
+        </w:rPr>
+        <w:t>Acte d’engagement :</w:t>
+      </w:r>
+      <w:r>
+        <w:t xml:space="preserve"> la pièce par laquelle l’entreprise s’engage sur son offre technique, à se conformer aux clauses du cahier des charges, à respecter son offre financière. </w:t>
+      </w:r>
+    </w:p>
+    <w:p/>
+    <w:p>
+      <w:r>
+        <w:rPr>
+          <w:b/>
+          <w:bCs/>
+        </w:rPr>
+        <w:t>Code CPV :</w:t>
+      </w:r>
+      <w:r>
+        <w:t xml:space="preserve"> </w:t>
+      </w:r>
+      <w:r>
+        <w:t xml:space="preserve">nomenclature standardisé et européenne qui permet d’accéder à </w:t>
+      </w:r>
+      <w:r>
+        <w:t>des marchés spécifiques</w:t>
+      </w:r>
+      <w:r>
+        <w:t>.</w:t>
+      </w:r>
+    </w:p>
+    <w:p/>
+    <w:p/>
+    <w:p/>
+    <w:p>
+      <w:pPr>
+        <w:rPr>
+          <w:i/>
+          <w:iCs/>
+        </w:rPr>
+      </w:pPr>
+    </w:p>
+    <w:p>
+      <w:pPr>
+        <w:rPr>
+          <w:i/>
+          <w:iCs/>
+        </w:rPr>
+      </w:pPr>
+    </w:p>
+    <w:p>
+      <w:pPr>
+        <w:rPr>
+          <w:i/>
+          <w:iCs/>
+        </w:rPr>
+      </w:pPr>
+      <w:r>
+        <w:rPr>
+          <w:i/>
+          <w:iCs/>
+        </w:rPr>
+        <w:t xml:space="preserve">Pourquoi l’affaire McKinsey est ambigu en termes de marché public et donc pourquoi es ce qu’il faut ajouter de nouvelle loi pour palier à ce cas ? </w:t>
+      </w:r>
+    </w:p>
+    <w:p>
+      <w:pPr>
+        <w:rPr>
+          <w:i/>
+          <w:iCs/>
+        </w:rPr>
+      </w:pPr>
+    </w:p>
+    <w:p>
+      <w:pPr>
+        <w:rPr>
+          <w:i/>
+          <w:iCs/>
+        </w:rPr>
+      </w:pPr>
+    </w:p>
+    <w:p>
+      <w:pPr>
+        <w:rPr>
+          <w:i/>
+          <w:iCs/>
+        </w:rPr>
+      </w:pPr>
+    </w:p>
+    <w:p/>
+    <w:p>
+      <w:pPr>
+        <w:rPr>
+          <w:i/>
+          <w:iCs/>
+        </w:rPr>
+      </w:pPr>
+    </w:p>
+    <w:p>
+      <w:pPr>
+        <w:rPr>
+          <w:i/>
+          <w:iCs/>
+        </w:rPr>
+      </w:pPr>
+    </w:p>
+    <w:p/>
+    <w:p>
+      <w:r>
+        <w:br w:type="page"/>
+      </w:r>
+    </w:p>
+    <w:p>
+      <w:pPr>
+        <w:pStyle w:val="Titre1"/>
+      </w:pPr>
+      <w:r>
+        <w:lastRenderedPageBreak/>
+        <w:t xml:space="preserve">Introduction </w:t>
+      </w:r>
+    </w:p>
+    <w:p/>
+    <w:p/>
+    <w:p>
+      <w:pPr>
+        <w:ind w:firstLine="708"/>
+      </w:pPr>
+      <w:r>
+        <w:t xml:space="preserve">En dessous de 40.000 HT l’acheteur public est dispensé de procédure </w:t>
+      </w:r>
+      <w:r>
+        <w:rPr>
+          <w:i/>
+          <w:iCs/>
+        </w:rPr>
+        <w:t>(règle des 3 devis)</w:t>
+      </w:r>
+      <w:r>
+        <w:t xml:space="preserve">. Ainsi au-dessus l’acheteur public est dans l’obligation légale de procéder au lancement d’une procédure de publicité et de mise en concurrence. Cette procédure impose une impartialité dans son fonctionnement. </w:t>
+      </w:r>
+    </w:p>
+    <w:p>
+      <w:pPr>
+        <w:ind w:firstLine="708"/>
+      </w:pPr>
+    </w:p>
+    <w:p>
+      <w:pPr>
+        <w:ind w:firstLine="708"/>
+      </w:pPr>
+      <w:r>
+        <w:t xml:space="preserve">Toutes les entreprises quel que soit leurs tailles peuvent répondre à des marchés publics, même des indépendant. Sauf pour les interdictions de sous-missionné. </w:t>
+      </w:r>
+    </w:p>
+    <w:p/>
+    <w:p/>
+    <w:p>
+      <w:pPr>
+        <w:pStyle w:val="Sous-titre"/>
+      </w:pPr>
+      <w:r>
+        <w:t xml:space="preserve">Les principes fondamentaux des marchés publics </w:t>
+      </w:r>
+    </w:p>
+    <w:p/>
+    <w:p>
+      <w:pPr>
+        <w:ind w:firstLine="708"/>
+        <w:rPr>
+          <w:u w:val="single"/>
+        </w:rPr>
+      </w:pPr>
+      <w:r>
+        <w:rPr>
+          <w:u w:val="single"/>
+        </w:rPr>
+        <w:t>Un marché public doit respecter les trois principes</w:t>
+      </w:r>
+      <w:r>
+        <w:rPr>
+          <w:u w:val="single"/>
+        </w:rPr>
+        <w:t xml:space="preserve"> fondamentaux de la commande public</w:t>
+      </w:r>
+      <w:r>
+        <w:rPr>
+          <w:u w:val="single"/>
+        </w:rPr>
+        <w:t xml:space="preserve"> suivants : </w:t>
+      </w:r>
+    </w:p>
+    <w:p>
+      <w:pPr>
+        <w:ind w:firstLine="708"/>
+      </w:pPr>
+    </w:p>
+    <w:p>
+      <w:pPr>
+        <w:pStyle w:val="Paragraphedeliste"/>
+        <w:numPr>
+          <w:ilvl w:val="0"/>
+          <w:numId w:val="1"/>
+        </w:numPr>
+      </w:pPr>
+      <w:r>
+        <w:t xml:space="preserve">Égalité de traitement des candidats </w:t>
+      </w:r>
+    </w:p>
+    <w:p>
+      <w:pPr>
+        <w:pStyle w:val="Paragraphedeliste"/>
+        <w:numPr>
+          <w:ilvl w:val="0"/>
+          <w:numId w:val="1"/>
+        </w:numPr>
+      </w:pPr>
+      <w:r>
+        <w:t xml:space="preserve">Liberté d’accès à tous les candidas </w:t>
+      </w:r>
+    </w:p>
+    <w:p>
+      <w:pPr>
+        <w:pStyle w:val="Paragraphedeliste"/>
+        <w:numPr>
+          <w:ilvl w:val="0"/>
+          <w:numId w:val="1"/>
+        </w:numPr>
+      </w:pPr>
+      <w:r>
+        <w:t>Assurer la transparence des procédures</w:t>
+      </w:r>
+    </w:p>
+    <w:p/>
+    <w:p>
+      <w:pPr>
+        <w:pStyle w:val="Paragraphedeliste"/>
+        <w:numPr>
+          <w:ilvl w:val="0"/>
+          <w:numId w:val="2"/>
+        </w:numPr>
+      </w:pPr>
+      <w:r>
+        <w:t xml:space="preserve">e.g. La note finale est définie pour tous 40% le prix et 60% la technique apporté. </w:t>
+      </w:r>
+    </w:p>
+    <w:p>
+      <w:pPr>
+        <w:pStyle w:val="Paragraphedeliste"/>
+        <w:numPr>
+          <w:ilvl w:val="0"/>
+          <w:numId w:val="2"/>
+        </w:numPr>
+      </w:pPr>
+      <w:r>
+        <w:t xml:space="preserve">La réputation d’une entreprise peut la placer dans une interdiction de sous-missionné s’il a des mauvais avis des marchées précédents </w:t>
+      </w:r>
+    </w:p>
+    <w:p/>
+    <w:p>
+      <w:r>
+        <w:rPr>
+          <w:highlight w:val="lightGray"/>
+        </w:rPr>
+        <w:t>Lorsque l’acteur publics ne respecte pas ses principes</w:t>
+      </w:r>
+      <w:r>
+        <w:t xml:space="preserve">, l’entreprise laissé peut demander </w:t>
+      </w:r>
+      <w:r>
+        <w:rPr>
+          <w:i/>
+          <w:iCs/>
+          <w:color w:val="BF4E14" w:themeColor="accent2" w:themeShade="BF"/>
+        </w:rPr>
+        <w:t>relancer la procédure &amp; réparation du préjudice</w:t>
+      </w:r>
+      <w:r>
+        <w:t xml:space="preserve">.  </w:t>
+      </w:r>
+    </w:p>
+    <w:p>
+      <w:pPr>
+        <w:rPr>
+          <w:i/>
+          <w:iCs/>
+        </w:rPr>
+      </w:pPr>
+    </w:p>
+    <w:p>
+      <w:r>
+        <w:t>L’acheteur public doit rédiger son cahier des close technique particulière en amont pour ne pas favoriser un type d’entreprise spécifique. Ce critère peu</w:t>
+      </w:r>
+      <w:r>
+        <w:t>t</w:t>
+      </w:r>
+      <w:r>
+        <w:t xml:space="preserve"> bien évidement être ambigus. </w:t>
+      </w:r>
+    </w:p>
+    <w:p/>
+    <w:p>
+      <w:pPr>
+        <w:ind w:firstLine="708"/>
+      </w:pPr>
+      <w:r>
+        <w:t>L’acheteur avant la rédaction du CCTP cherche à bien le rédiger, il faut donc des études de marché</w:t>
+      </w:r>
+      <w:r>
+        <w:t xml:space="preserve"> c’est le </w:t>
+      </w:r>
+      <w:proofErr w:type="spellStart"/>
+      <w:r>
+        <w:t>sourcing</w:t>
+      </w:r>
+      <w:proofErr w:type="spellEnd"/>
+      <w:r>
+        <w:t xml:space="preserve">. </w:t>
+      </w:r>
+      <w:r>
+        <w:t>Cette méthode</w:t>
+      </w:r>
+      <w:r>
+        <w:t xml:space="preserve"> permet de tenir au courant les entreprises des projets qu’il réalisera plus tard. </w:t>
+      </w:r>
+      <w:r>
+        <w:t>Elle</w:t>
+      </w:r>
+      <w:r>
+        <w:t xml:space="preserve"> est autorisé</w:t>
+      </w:r>
+      <w:r>
+        <w:t>e</w:t>
+      </w:r>
+      <w:r>
+        <w:t xml:space="preserve"> mais sous réserve de ne pas favoriser une entreprise en particulier : même temps de communication, pas d’aide dans la rédaction du cahier des charges.</w:t>
+      </w:r>
+    </w:p>
+    <w:p/>
+    <w:p/>
+    <w:p/>
+    <w:p/>
+    <w:p/>
+    <w:p/>
+    <w:p/>
+    <w:p/>
+    <w:p/>
+    <w:p/>
+    <w:p>
+      <w:pPr>
+        <w:pStyle w:val="Sous-titre"/>
+      </w:pPr>
+      <w:r>
+        <w:t>Statistiques</w:t>
+      </w:r>
+    </w:p>
+    <w:p/>
+    <w:p>
+      <w:r>
+        <w:t xml:space="preserve">160 Milliards d’euro sur tous les marchés publics de 2022, ils sont </w:t>
+      </w:r>
+      <w:r>
+        <w:t>régulés</w:t>
+      </w:r>
+      <w:r>
+        <w:t xml:space="preserve"> par le CCP qui : </w:t>
+      </w:r>
+    </w:p>
+    <w:p/>
+    <w:p/>
+    <w:p>
+      <w:pPr>
+        <w:pStyle w:val="Paragraphedeliste"/>
+        <w:numPr>
+          <w:ilvl w:val="0"/>
+          <w:numId w:val="3"/>
+        </w:numPr>
+      </w:pPr>
+      <w:r>
+        <w:t>R</w:t>
+      </w:r>
+      <w:r>
+        <w:t>enforce l’</w:t>
+      </w:r>
+      <w:r>
+        <w:t>accessibilité</w:t>
+      </w:r>
+      <w:r>
+        <w:t xml:space="preserve"> des PME </w:t>
+      </w:r>
+    </w:p>
+    <w:p>
+      <w:pPr>
+        <w:pStyle w:val="Paragraphedeliste"/>
+        <w:numPr>
+          <w:ilvl w:val="0"/>
+          <w:numId w:val="3"/>
+        </w:numPr>
+      </w:pPr>
+      <w:r>
+        <w:t xml:space="preserve">Améliore la compréhension du droit de la </w:t>
+      </w:r>
+      <w:r>
+        <w:t>commande</w:t>
+      </w:r>
+      <w:r>
+        <w:t xml:space="preserve"> public </w:t>
+      </w:r>
+    </w:p>
+    <w:p>
+      <w:pPr>
+        <w:pStyle w:val="Paragraphedeliste"/>
+        <w:numPr>
+          <w:ilvl w:val="0"/>
+          <w:numId w:val="3"/>
+        </w:numPr>
+      </w:pPr>
+      <w:r>
+        <w:t xml:space="preserve">Augmente la </w:t>
+      </w:r>
+      <w:r>
+        <w:t>s</w:t>
+      </w:r>
+      <w:r>
+        <w:t xml:space="preserve">écurité juridique des </w:t>
+      </w:r>
+      <w:r>
+        <w:t>procédures</w:t>
+      </w:r>
+    </w:p>
+    <w:p>
+      <w:pPr>
+        <w:pStyle w:val="Paragraphedeliste"/>
+        <w:numPr>
+          <w:ilvl w:val="0"/>
+          <w:numId w:val="3"/>
+        </w:numPr>
+      </w:pPr>
+      <w:r>
+        <w:t xml:space="preserve">Promouvoir l’efficacité </w:t>
+      </w:r>
+      <w:r>
+        <w:t>de la commande publique</w:t>
+      </w:r>
+    </w:p>
+    <w:p/>
+    <w:p/>
+    <w:p/>
+    <w:p/>
+    <w:p>
+      <w:pPr>
+        <w:pStyle w:val="Sous-titre"/>
+      </w:pPr>
+      <w:r>
+        <w:t>Les interdictions</w:t>
+      </w:r>
+      <w:r>
+        <w:t xml:space="preserve"> de sous-missionné </w:t>
+      </w:r>
+    </w:p>
+    <w:p>
+      <w:pPr>
+        <w:pStyle w:val="Sous-titre"/>
+      </w:pPr>
+    </w:p>
+    <w:p>
+      <w:pPr>
+        <w:jc w:val="center"/>
+        <w:rPr>
+          <w:color w:val="BF4E14" w:themeColor="accent2" w:themeShade="BF"/>
+        </w:rPr>
+      </w:pPr>
+      <w:r>
+        <w:rPr>
+          <w:color w:val="BF4E14" w:themeColor="accent2" w:themeShade="BF"/>
+        </w:rPr>
+        <w:t xml:space="preserve">Toutes entreprise peux se </w:t>
+      </w:r>
+      <w:r>
+        <w:rPr>
+          <w:color w:val="BF4E14" w:themeColor="accent2" w:themeShade="BF"/>
+        </w:rPr>
+        <w:t>positionner</w:t>
+      </w:r>
+      <w:r>
+        <w:rPr>
+          <w:color w:val="BF4E14" w:themeColor="accent2" w:themeShade="BF"/>
+        </w:rPr>
+        <w:t xml:space="preserve"> pour un marché public</w:t>
+      </w:r>
+      <w:r>
+        <w:rPr>
+          <w:color w:val="BF4E14" w:themeColor="accent2" w:themeShade="BF"/>
+        </w:rPr>
+        <w:t>,</w:t>
+      </w:r>
+      <w:r>
+        <w:rPr>
+          <w:color w:val="BF4E14" w:themeColor="accent2" w:themeShade="BF"/>
+        </w:rPr>
+        <w:t xml:space="preserve"> cependant elle ne sera pas forcément </w:t>
+      </w:r>
+      <w:r>
+        <w:rPr>
+          <w:color w:val="BF4E14" w:themeColor="accent2" w:themeShade="BF"/>
+        </w:rPr>
+        <w:t>retenue</w:t>
+      </w:r>
+      <w:r>
+        <w:rPr>
+          <w:color w:val="BF4E14" w:themeColor="accent2" w:themeShade="BF"/>
+        </w:rPr>
+        <w:t>.</w:t>
+      </w:r>
+    </w:p>
+    <w:p/>
+    <w:p/>
+    <w:p>
+      <w:pPr>
+        <w:rPr>
+          <w:b/>
+          <w:bCs/>
+        </w:rPr>
+      </w:pPr>
+      <w:r>
+        <w:rPr>
+          <w:b/>
+          <w:bCs/>
+        </w:rPr>
+        <w:t>Interdiction</w:t>
+      </w:r>
+      <w:r>
+        <w:rPr>
+          <w:b/>
+          <w:bCs/>
+        </w:rPr>
+        <w:t xml:space="preserve"> obligatoire </w:t>
+      </w:r>
+    </w:p>
+    <w:p/>
+    <w:p>
+      <w:pPr>
+        <w:pStyle w:val="Paragraphedeliste"/>
+        <w:numPr>
+          <w:ilvl w:val="0"/>
+          <w:numId w:val="3"/>
+        </w:numPr>
+      </w:pPr>
+      <w:r>
+        <w:t>Peines prononcées</w:t>
+      </w:r>
+      <w:r>
+        <w:t xml:space="preserve"> par un jugement pénal</w:t>
+      </w:r>
+    </w:p>
+    <w:p>
+      <w:pPr>
+        <w:pStyle w:val="Paragraphedeliste"/>
+        <w:numPr>
+          <w:ilvl w:val="0"/>
+          <w:numId w:val="3"/>
+        </w:numPr>
+      </w:pPr>
+      <w:r>
+        <w:t>Défaut</w:t>
+      </w:r>
+      <w:r>
+        <w:t xml:space="preserve"> de régularisation au regard des cotisation sociales </w:t>
+      </w:r>
+    </w:p>
+    <w:p>
+      <w:pPr>
+        <w:pStyle w:val="Paragraphedeliste"/>
+        <w:numPr>
+          <w:ilvl w:val="0"/>
+          <w:numId w:val="3"/>
+        </w:numPr>
+      </w:pPr>
+      <w:r>
+        <w:t>Liquidations judiciaires</w:t>
+      </w:r>
+      <w:r>
+        <w:t>, redressement judiciaire</w:t>
+      </w:r>
+    </w:p>
+    <w:p>
+      <w:pPr>
+        <w:pStyle w:val="Paragraphedeliste"/>
+        <w:numPr>
+          <w:ilvl w:val="0"/>
+          <w:numId w:val="3"/>
+        </w:numPr>
+      </w:pPr>
+      <w:r>
+        <w:t xml:space="preserve">Violation des règles relative à la lutte contre le travail dissimulé </w:t>
+      </w:r>
+    </w:p>
+    <w:p/>
+    <w:p/>
+    <w:p>
+      <w:pPr>
+        <w:rPr>
+          <w:b/>
+          <w:bCs/>
+        </w:rPr>
+      </w:pPr>
+      <w:r>
+        <w:rPr>
+          <w:b/>
+          <w:bCs/>
+        </w:rPr>
+        <w:t xml:space="preserve">Interdiction facultative </w:t>
+      </w:r>
+    </w:p>
+    <w:p/>
+    <w:p/>
+    <w:p>
+      <w:pPr>
+        <w:pStyle w:val="Paragraphedeliste"/>
+        <w:numPr>
+          <w:ilvl w:val="0"/>
+          <w:numId w:val="3"/>
+        </w:numPr>
+      </w:pPr>
+      <w:r>
+        <w:t xml:space="preserve">Manquement dans l’exécution d’un contrat antérieur </w:t>
+      </w:r>
+    </w:p>
+    <w:p>
+      <w:pPr>
+        <w:pStyle w:val="Paragraphedeliste"/>
+        <w:numPr>
+          <w:ilvl w:val="0"/>
+          <w:numId w:val="3"/>
+        </w:numPr>
+      </w:pPr>
+      <w:r>
+        <w:t xml:space="preserve">Influence de l’entreprise sur la passation du marché </w:t>
+      </w:r>
+    </w:p>
+    <w:p>
+      <w:pPr>
+        <w:pStyle w:val="Paragraphedeliste"/>
+        <w:numPr>
+          <w:ilvl w:val="0"/>
+          <w:numId w:val="3"/>
+        </w:numPr>
+      </w:pPr>
+      <w:r>
+        <w:t xml:space="preserve">Participation préalable directe ou indirect à la préparation de la procédure </w:t>
+      </w:r>
+    </w:p>
+    <w:p>
+      <w:pPr>
+        <w:pStyle w:val="Paragraphedeliste"/>
+        <w:numPr>
+          <w:ilvl w:val="0"/>
+          <w:numId w:val="3"/>
+        </w:numPr>
+      </w:pPr>
+      <w:r>
+        <w:t xml:space="preserve">Présomption d’entente entre plusieurs entreprises </w:t>
+      </w:r>
+    </w:p>
+    <w:p>
+      <w:pPr>
+        <w:pStyle w:val="Paragraphedeliste"/>
+        <w:numPr>
+          <w:ilvl w:val="0"/>
+          <w:numId w:val="3"/>
+        </w:numPr>
+      </w:pPr>
+      <w:r>
+        <w:t>Présomption de c</w:t>
+      </w:r>
+      <w:r>
+        <w:t xml:space="preserve">onflit d’intérêt </w:t>
+      </w:r>
+    </w:p>
+    <w:p/>
+    <w:p/>
+    <w:p/>
+    <w:p/>
+    <w:p/>
+    <w:p/>
+    <w:p/>
+    <w:p>
+      <w:pPr>
+        <w:pStyle w:val="Sous-titre"/>
+        <w:ind w:left="360"/>
+      </w:pPr>
+      <w:proofErr w:type="spellStart"/>
+      <w:r>
+        <w:lastRenderedPageBreak/>
+        <w:t>Sourcing</w:t>
+      </w:r>
+      <w:proofErr w:type="spellEnd"/>
+      <w:r>
+        <w:t xml:space="preserve"> </w:t>
+      </w:r>
+    </w:p>
+    <w:p/>
+    <w:p>
+      <w:pPr>
+        <w:ind w:firstLine="360"/>
+      </w:pPr>
+      <w:r>
+        <w:t xml:space="preserve">Les acheteurs publics ont la possibilité d’effectuer des études de marché de sollicité des avis ou d’informer les fournisseurs de leur projet d’achat et/ ou des exigences de leur besoin. </w:t>
+      </w:r>
+    </w:p>
+    <w:p>
+      <w:pPr>
+        <w:ind w:firstLine="360"/>
+      </w:pPr>
+    </w:p>
+    <w:p>
+      <w:pPr>
+        <w:ind w:firstLine="360"/>
+      </w:pPr>
+    </w:p>
+    <w:p>
+      <w:pPr>
+        <w:ind w:firstLine="360"/>
+      </w:pPr>
+      <w:r>
+        <w:t xml:space="preserve">La plateforme </w:t>
+      </w:r>
+      <w:hyperlink r:id="rId6" w:history="1">
+        <w:r>
+          <w:rPr>
+            <w:rStyle w:val="Lienhypertexte"/>
+          </w:rPr>
+          <w:t>APP</w:t>
+        </w:r>
+        <w:r>
+          <w:rPr>
+            <w:rStyle w:val="Lienhypertexte"/>
+          </w:rPr>
+          <w:t>R</w:t>
+        </w:r>
+        <w:r>
+          <w:rPr>
+            <w:rStyle w:val="Lienhypertexte"/>
+          </w:rPr>
+          <w:t>OCH</w:t>
+        </w:r>
+      </w:hyperlink>
+      <w:r>
+        <w:t xml:space="preserve"> permet de publier des projets d’achats. </w:t>
+      </w:r>
+    </w:p>
+    <w:p>
+      <w:pPr>
+        <w:ind w:firstLine="360"/>
+      </w:pPr>
+    </w:p>
+    <w:p>
+      <w:pPr>
+        <w:ind w:firstLine="360"/>
+      </w:pPr>
+    </w:p>
+    <w:p>
+      <w:pPr>
+        <w:ind w:firstLine="360"/>
+        <w:rPr>
+          <w:b/>
+          <w:bCs/>
+          <w:u w:val="single"/>
+        </w:rPr>
+      </w:pPr>
+      <w:r>
+        <w:rPr>
+          <w:b/>
+          <w:bCs/>
+          <w:u w:val="single"/>
+        </w:rPr>
+        <w:t xml:space="preserve">Avantages pour l’entreprise : </w:t>
+      </w:r>
+    </w:p>
+    <w:p>
+      <w:pPr>
+        <w:ind w:firstLine="360"/>
+      </w:pPr>
+    </w:p>
+    <w:p>
+      <w:pPr>
+        <w:pStyle w:val="Paragraphedeliste"/>
+        <w:numPr>
+          <w:ilvl w:val="0"/>
+          <w:numId w:val="3"/>
+        </w:numPr>
+      </w:pPr>
+      <w:r>
+        <w:t xml:space="preserve">Sensibilisé sur les besoins de l’acheteur </w:t>
+      </w:r>
+    </w:p>
+    <w:p>
+      <w:pPr>
+        <w:pStyle w:val="Paragraphedeliste"/>
+        <w:numPr>
+          <w:ilvl w:val="0"/>
+          <w:numId w:val="3"/>
+        </w:numPr>
+      </w:pPr>
+      <w:r>
+        <w:t xml:space="preserve">L’Entreprise se fait connaître et valorise son savoir faire </w:t>
+      </w:r>
+    </w:p>
+    <w:p>
+      <w:pPr>
+        <w:pStyle w:val="Paragraphedeliste"/>
+        <w:numPr>
+          <w:ilvl w:val="0"/>
+          <w:numId w:val="3"/>
+        </w:numPr>
+      </w:pPr>
+      <w:r>
+        <w:t xml:space="preserve">Détecter des opportunités d’amélioration des produits ou services de sa gamme </w:t>
+      </w:r>
+    </w:p>
+    <w:p>
+      <w:pPr>
+        <w:pStyle w:val="Paragraphedeliste"/>
+        <w:numPr>
+          <w:ilvl w:val="0"/>
+          <w:numId w:val="3"/>
+        </w:numPr>
+      </w:pPr>
+      <w:r>
+        <w:t xml:space="preserve">Mieux comprendre l’organisation de la structure publique </w:t>
+      </w:r>
+    </w:p>
+    <w:p/>
+    <w:p/>
+    <w:p>
+      <w:pPr>
+        <w:rPr>
+          <w:b/>
+          <w:bCs/>
+          <w:u w:val="single"/>
+        </w:rPr>
+      </w:pPr>
+      <w:r>
+        <w:rPr>
+          <w:b/>
+          <w:bCs/>
+          <w:u w:val="single"/>
+        </w:rPr>
+        <w:t>Avantages pour l’acheteur publique :</w:t>
+      </w:r>
+    </w:p>
+    <w:p>
+      <w:pPr>
+        <w:rPr>
+          <w:b/>
+          <w:bCs/>
+          <w:u w:val="single"/>
+        </w:rPr>
+      </w:pPr>
+    </w:p>
+    <w:p>
+      <w:pPr>
+        <w:pStyle w:val="Paragraphedeliste"/>
+        <w:numPr>
+          <w:ilvl w:val="0"/>
+          <w:numId w:val="3"/>
+        </w:numPr>
+      </w:pPr>
+      <w:r>
+        <w:t xml:space="preserve">Gain et temps et en argent </w:t>
+      </w:r>
+    </w:p>
+    <w:p>
+      <w:pPr>
+        <w:pStyle w:val="Paragraphedeliste"/>
+        <w:numPr>
+          <w:ilvl w:val="0"/>
+          <w:numId w:val="3"/>
+        </w:numPr>
+      </w:pPr>
+      <w:r>
+        <w:t>Meilleures définitions du besoin</w:t>
+      </w:r>
+    </w:p>
+    <w:p/>
+    <w:p>
+      <w:pPr>
+        <w:jc w:val="center"/>
+        <w:rPr>
+          <w:i/>
+          <w:iCs/>
+          <w:color w:val="BF4E14" w:themeColor="accent2" w:themeShade="BF"/>
+        </w:rPr>
+      </w:pPr>
+      <w:r>
+        <w:rPr>
+          <w:i/>
+          <w:iCs/>
+          <w:color w:val="BF4E14" w:themeColor="accent2" w:themeShade="BF"/>
+        </w:rPr>
+        <w:t>Pour les prestations difficiles là o</w:t>
+      </w:r>
+      <w:r>
+        <w:rPr>
+          <w:i/>
+          <w:iCs/>
+          <w:color w:val="BF4E14" w:themeColor="accent2" w:themeShade="BF"/>
+        </w:rPr>
+        <w:t>ù</w:t>
+      </w:r>
+      <w:r>
+        <w:rPr>
+          <w:i/>
+          <w:iCs/>
+          <w:color w:val="BF4E14" w:themeColor="accent2" w:themeShade="BF"/>
+        </w:rPr>
+        <w:t xml:space="preserve"> les services publics ne sont pas staffés pour formuler la demande.</w:t>
+      </w:r>
+    </w:p>
+    <w:p/>
+    <w:p/>
+    <w:p>
+      <w:pPr>
+        <w:pStyle w:val="Sous-titre"/>
+      </w:pPr>
+      <w:r>
+        <w:t>Définition du besoin par l’acheteur publique</w:t>
+      </w:r>
+    </w:p>
+    <w:p/>
+    <w:p>
+      <w:pPr>
+        <w:ind w:firstLine="708"/>
+      </w:pPr>
+      <w:r>
+        <w:t xml:space="preserve">Les entreprises doivent savoir exactement ce que l’acheteur publique demande. C’est une étape préalable à tout lancement d’un marché public par référence à des spécification techniques. </w:t>
+      </w:r>
+    </w:p>
+    <w:p>
+      <w:pPr>
+        <w:ind w:firstLine="708"/>
+      </w:pPr>
+    </w:p>
+    <w:p>
+      <w:pPr>
+        <w:ind w:firstLine="708"/>
+        <w:jc w:val="center"/>
+        <w:rPr>
+          <w:i/>
+          <w:iCs/>
+          <w:color w:val="BF4E14" w:themeColor="accent2" w:themeShade="BF"/>
+        </w:rPr>
+      </w:pPr>
+      <w:r>
+        <w:rPr>
+          <w:i/>
+          <w:iCs/>
+          <w:color w:val="BF4E14" w:themeColor="accent2" w:themeShade="BF"/>
+        </w:rPr>
+        <w:t>Le cahier des charges doit répondre au besoin avec des spécifications techniques.</w:t>
+      </w:r>
+    </w:p>
+    <w:p>
+      <w:pPr>
+        <w:ind w:firstLine="708"/>
+        <w:jc w:val="center"/>
+        <w:rPr>
+          <w:i/>
+          <w:iCs/>
+          <w:color w:val="BF4E14" w:themeColor="accent2" w:themeShade="BF"/>
+        </w:rPr>
+      </w:pPr>
+    </w:p>
+    <w:p>
+      <w:pPr>
+        <w:ind w:firstLine="708"/>
+        <w:jc w:val="center"/>
+        <w:rPr>
+          <w:i/>
+          <w:iCs/>
+          <w:color w:val="BF4E14" w:themeColor="accent2" w:themeShade="BF"/>
+        </w:rPr>
+      </w:pPr>
+    </w:p>
+    <w:p>
+      <w:pPr>
+        <w:rPr>
+          <w:b/>
+          <w:bCs/>
+          <w:u w:val="single"/>
+        </w:rPr>
+      </w:pPr>
+      <w:r>
+        <w:rPr>
+          <w:b/>
+          <w:bCs/>
+          <w:u w:val="single"/>
+        </w:rPr>
+        <w:t xml:space="preserve">Ainsi avec le CCTP l’offreur peut savoir : </w:t>
+      </w:r>
+    </w:p>
+    <w:p>
+      <w:pPr>
+        <w:ind w:firstLine="708"/>
+      </w:pPr>
+    </w:p>
+    <w:p>
+      <w:pPr>
+        <w:pStyle w:val="Paragraphedeliste"/>
+        <w:numPr>
+          <w:ilvl w:val="0"/>
+          <w:numId w:val="3"/>
+        </w:numPr>
+      </w:pPr>
+      <w:r>
+        <w:t>Qu’est-ce que l’acheteur veut acheter ?</w:t>
+      </w:r>
+    </w:p>
+    <w:p>
+      <w:pPr>
+        <w:pStyle w:val="Paragraphedeliste"/>
+        <w:numPr>
+          <w:ilvl w:val="0"/>
+          <w:numId w:val="3"/>
+        </w:numPr>
+      </w:pPr>
+      <w:r>
+        <w:t>En quelle quantité ?</w:t>
+      </w:r>
+    </w:p>
+    <w:p>
+      <w:pPr>
+        <w:pStyle w:val="Paragraphedeliste"/>
+        <w:numPr>
+          <w:ilvl w:val="0"/>
+          <w:numId w:val="3"/>
+        </w:numPr>
+      </w:pPr>
+      <w:r>
+        <w:t>Sous quel délai ?</w:t>
+      </w:r>
+    </w:p>
+    <w:p>
+      <w:pPr>
+        <w:pStyle w:val="Paragraphedeliste"/>
+        <w:numPr>
+          <w:ilvl w:val="0"/>
+          <w:numId w:val="3"/>
+        </w:numPr>
+      </w:pPr>
+      <w:r>
+        <w:t xml:space="preserve">A quel niveau de qualité et de performance ? </w:t>
+      </w:r>
+    </w:p>
+    <w:p>
+      <w:pPr>
+        <w:pStyle w:val="Paragraphedeliste"/>
+        <w:numPr>
+          <w:ilvl w:val="0"/>
+          <w:numId w:val="3"/>
+        </w:numPr>
+      </w:pPr>
+      <w:r>
+        <w:t>A quel prix ?</w:t>
+      </w:r>
+    </w:p>
+    <w:p/>
+    <w:p>
+      <w:pPr>
+        <w:jc w:val="center"/>
+        <w:rPr>
+          <w:i/>
+          <w:iCs/>
+          <w:color w:val="BF4E14" w:themeColor="accent2" w:themeShade="BF"/>
+        </w:rPr>
+      </w:pPr>
+      <w:r>
+        <w:rPr>
+          <w:i/>
+          <w:iCs/>
+          <w:color w:val="BF4E14" w:themeColor="accent2" w:themeShade="BF"/>
+        </w:rPr>
+        <w:lastRenderedPageBreak/>
+        <w:t>L’acheteur retranscrit sont besoin dans un cahier des charges appeler Cahier des Clauses Techniques Particulière (CCTP).</w:t>
+      </w:r>
+    </w:p>
+    <w:p/>
+    <w:p/>
+    <w:p/>
+    <w:p>
+      <w:pPr>
+        <w:pStyle w:val="Sous-titre"/>
+      </w:pPr>
+      <w:r>
+        <w:t xml:space="preserve">CCTP </w:t>
+      </w:r>
+      <w:r>
+        <w:t>Bischheim</w:t>
+      </w:r>
+      <w:r>
+        <w:t xml:space="preserve"> </w:t>
+      </w:r>
+    </w:p>
+    <w:p/>
+    <w:p>
+      <w:r>
+        <w:t>1/ la ville de Bisc</w:t>
+      </w:r>
+      <w:r>
+        <w:t>h</w:t>
+      </w:r>
+      <w:r>
+        <w:t>heim</w:t>
+      </w:r>
+      <w:r>
+        <w:t xml:space="preserve"> : le maire </w:t>
+      </w:r>
+    </w:p>
+    <w:p/>
+    <w:p>
+      <w:r>
+        <w:t xml:space="preserve">2/ </w:t>
+      </w:r>
+      <w:r>
+        <w:t>Le service informatique</w:t>
+      </w:r>
+    </w:p>
+    <w:p/>
+    <w:p>
+      <w:r>
+        <w:t xml:space="preserve">3/ </w:t>
+      </w:r>
+      <w:r>
+        <w:t>la liste à puce en 1.3</w:t>
+      </w:r>
+    </w:p>
+    <w:p/>
+    <w:p>
+      <w:r>
+        <w:t xml:space="preserve">4/ La réalisation </w:t>
+      </w:r>
+      <w:r>
+        <w:t>des</w:t>
+      </w:r>
+      <w:r>
+        <w:t xml:space="preserve"> mesures préventives, maintient et évolution de la plateforme cloud</w:t>
+      </w:r>
+    </w:p>
+    <w:p/>
+    <w:p>
+      <w:r>
+        <w:t xml:space="preserve">5/ à </w:t>
+      </w:r>
+      <w:r>
+        <w:t>Bischheim</w:t>
+      </w:r>
+    </w:p>
+    <w:p/>
+    <w:p>
+      <w:r>
+        <w:t xml:space="preserve">6/ la liste des livrables intellectuelles / les compétences nécessaire à la réalisation de la tâche </w:t>
+      </w:r>
+    </w:p>
+    <w:p/>
+    <w:p>
+      <w:r>
+        <w:t xml:space="preserve">7/ respect du RGPD / réduction de l’impaction environnemental du numérique (sobriété numérique) / mise à jour de la documentation / respect des délais </w:t>
+      </w:r>
+    </w:p>
     <w:sectPr>
       <w:pgSz w:w="11906" w:h="16838"/>
       <w:pgMar w:top="1417" w:right="1417" w:bottom="1417" w:left="1417" w:header="708" w:footer="708" w:gutter="0"/>
@@ -11,6 +1533,359 @@
     </w:sectPr>
   </w:body>
 </w:document>
+</file>
+
+<file path=word/numbering.xml><?xml version="1.0" encoding="utf-8"?>
+<w:numbering xmlns:wpc="http://schemas.microsoft.com/office/word/2010/wordprocessingCanvas" xmlns:cx="http://schemas.microsoft.com/office/drawing/2014/chartex" xmlns:cx1="http://schemas.microsoft.com/office/drawing/2015/9/8/chartex" xmlns:cx2="http://schemas.microsoft.com/office/drawing/2015/10/21/chartex" xmlns:cx3="http://schemas.microsoft.com/office/drawing/2016/5/9/chartex" xmlns:cx4="http://schemas.microsoft.com/office/drawing/2016/5/10/chartex" xmlns:cx5="http://schemas.microsoft.com/office/drawing/2016/5/11/chartex" xmlns:cx6="http://schemas.microsoft.com/office/drawing/2016/5/12/chartex" xmlns:cx7="http://schemas.microsoft.com/office/drawing/2016/5/13/chartex" xmlns:cx8="http://schemas.microsoft.com/office/drawing/2016/5/14/chartex" xmlns:mc="http://schemas.openxmlformats.org/markup-compatibility/2006" xmlns:aink="http://schemas.microsoft.com/office/drawing/2016/ink" xmlns:am3d="http://schemas.microsoft.com/office/drawing/2017/model3d" xmlns:o="urn:schemas-microsoft-com:office:office" xmlns:oel="http://schemas.microsoft.com/office/2019/extlst" xmlns:r="http://schemas.openxmlformats.org/officeDocument/2006/relationships" xmlns:m="http://schemas.openxmlformats.org/officeDocument/2006/math" xmlns:v="urn:schemas-microsoft-com:vml" xmlns:wp14="http://schemas.microsoft.com/office/word/2010/wordprocessingDrawing" xmlns:wp="http://schemas.openxmlformats.org/drawingml/2006/wordprocessingDrawing" xmlns:w10="urn:schemas-microsoft-com:office:word" xmlns:w="http://schemas.openxmlformats.org/wordprocessingml/2006/main" xmlns:w14="http://schemas.microsoft.com/office/word/2010/wordml" xmlns:w15="http://schemas.microsoft.com/office/word/2012/wordml" xmlns:w16cex="http://schemas.microsoft.com/office/word/2018/wordml/cex" xmlns:w16cid="http://schemas.microsoft.com/office/word/2016/wordml/cid" xmlns:w16="http://schemas.microsoft.com/office/word/2018/wordml" xmlns:w16du="http://schemas.microsoft.com/office/word/2023/wordml/word16du" xmlns:w16sdtdh="http://schemas.microsoft.com/office/word/2020/wordml/sdtdatahash" xmlns:w16se="http://schemas.microsoft.com/office/word/2015/wordml/symex" xmlns:wpg="http://schemas.microsoft.com/office/word/2010/wordprocessingGroup" xmlns:wpi="http://schemas.microsoft.com/office/word/2010/wordprocessingInk" xmlns:wne="http://schemas.microsoft.com/office/word/2006/wordml" xmlns:wps="http://schemas.microsoft.com/office/word/2010/wordprocessingShape" mc:Ignorable="w14 w15 w16se w16cid w16 w16cex w16sdtdh w16du wp14">
+  <w:abstractNum w:abstractNumId="0" w15:restartNumberingAfterBreak="0">
+    <w:nsid w:val="49BF6A5C"/>
+    <w:multiLevelType w:val="hybridMultilevel"/>
+    <w:tmpl w:val="EFCC2F9A"/>
+    <w:lvl w:ilvl="0" w:tplc="815AE5D0">
+      <w:start w:val="5"/>
+      <w:numFmt w:val="bullet"/>
+      <w:lvlText w:val="-"/>
+      <w:lvlJc w:val="left"/>
+      <w:pPr>
+        <w:ind w:left="720" w:hanging="360"/>
+      </w:pPr>
+      <w:rPr>
+        <w:rFonts w:ascii="Aptos" w:eastAsiaTheme="minorHAnsi" w:hAnsi="Aptos" w:cstheme="minorBidi" w:hint="default"/>
+      </w:rPr>
+    </w:lvl>
+    <w:lvl w:ilvl="1" w:tplc="040C0003" w:tentative="1">
+      <w:start w:val="1"/>
+      <w:numFmt w:val="bullet"/>
+      <w:lvlText w:val="o"/>
+      <w:lvlJc w:val="left"/>
+      <w:pPr>
+        <w:ind w:left="1440" w:hanging="360"/>
+      </w:pPr>
+      <w:rPr>
+        <w:rFonts w:ascii="Courier New" w:hAnsi="Courier New" w:cs="Courier New" w:hint="default"/>
+      </w:rPr>
+    </w:lvl>
+    <w:lvl w:ilvl="2" w:tplc="040C0005" w:tentative="1">
+      <w:start w:val="1"/>
+      <w:numFmt w:val="bullet"/>
+      <w:lvlText w:val=""/>
+      <w:lvlJc w:val="left"/>
+      <w:pPr>
+        <w:ind w:left="2160" w:hanging="360"/>
+      </w:pPr>
+      <w:rPr>
+        <w:rFonts w:ascii="Wingdings" w:hAnsi="Wingdings" w:hint="default"/>
+      </w:rPr>
+    </w:lvl>
+    <w:lvl w:ilvl="3" w:tplc="040C0001" w:tentative="1">
+      <w:start w:val="1"/>
+      <w:numFmt w:val="bullet"/>
+      <w:lvlText w:val=""/>
+      <w:lvlJc w:val="left"/>
+      <w:pPr>
+        <w:ind w:left="2880" w:hanging="360"/>
+      </w:pPr>
+      <w:rPr>
+        <w:rFonts w:ascii="Symbol" w:hAnsi="Symbol" w:hint="default"/>
+      </w:rPr>
+    </w:lvl>
+    <w:lvl w:ilvl="4" w:tplc="040C0003" w:tentative="1">
+      <w:start w:val="1"/>
+      <w:numFmt w:val="bullet"/>
+      <w:lvlText w:val="o"/>
+      <w:lvlJc w:val="left"/>
+      <w:pPr>
+        <w:ind w:left="3600" w:hanging="360"/>
+      </w:pPr>
+      <w:rPr>
+        <w:rFonts w:ascii="Courier New" w:hAnsi="Courier New" w:cs="Courier New" w:hint="default"/>
+      </w:rPr>
+    </w:lvl>
+    <w:lvl w:ilvl="5" w:tplc="040C0005" w:tentative="1">
+      <w:start w:val="1"/>
+      <w:numFmt w:val="bullet"/>
+      <w:lvlText w:val=""/>
+      <w:lvlJc w:val="left"/>
+      <w:pPr>
+        <w:ind w:left="4320" w:hanging="360"/>
+      </w:pPr>
+      <w:rPr>
+        <w:rFonts w:ascii="Wingdings" w:hAnsi="Wingdings" w:hint="default"/>
+      </w:rPr>
+    </w:lvl>
+    <w:lvl w:ilvl="6" w:tplc="040C0001" w:tentative="1">
+      <w:start w:val="1"/>
+      <w:numFmt w:val="bullet"/>
+      <w:lvlText w:val=""/>
+      <w:lvlJc w:val="left"/>
+      <w:pPr>
+        <w:ind w:left="5040" w:hanging="360"/>
+      </w:pPr>
+      <w:rPr>
+        <w:rFonts w:ascii="Symbol" w:hAnsi="Symbol" w:hint="default"/>
+      </w:rPr>
+    </w:lvl>
+    <w:lvl w:ilvl="7" w:tplc="040C0003" w:tentative="1">
+      <w:start w:val="1"/>
+      <w:numFmt w:val="bullet"/>
+      <w:lvlText w:val="o"/>
+      <w:lvlJc w:val="left"/>
+      <w:pPr>
+        <w:ind w:left="5760" w:hanging="360"/>
+      </w:pPr>
+      <w:rPr>
+        <w:rFonts w:ascii="Courier New" w:hAnsi="Courier New" w:cs="Courier New" w:hint="default"/>
+      </w:rPr>
+    </w:lvl>
+    <w:lvl w:ilvl="8" w:tplc="040C0005" w:tentative="1">
+      <w:start w:val="1"/>
+      <w:numFmt w:val="bullet"/>
+      <w:lvlText w:val=""/>
+      <w:lvlJc w:val="left"/>
+      <w:pPr>
+        <w:ind w:left="6480" w:hanging="360"/>
+      </w:pPr>
+      <w:rPr>
+        <w:rFonts w:ascii="Wingdings" w:hAnsi="Wingdings" w:hint="default"/>
+      </w:rPr>
+    </w:lvl>
+  </w:abstractNum>
+  <w:abstractNum w:abstractNumId="1" w15:restartNumberingAfterBreak="0">
+    <w:nsid w:val="5DCE6C9C"/>
+    <w:multiLevelType w:val="hybridMultilevel"/>
+    <w:tmpl w:val="E84098A4"/>
+    <w:lvl w:ilvl="0" w:tplc="5BC4D4D8">
+      <w:start w:val="8"/>
+      <w:numFmt w:val="bullet"/>
+      <w:lvlText w:val="-"/>
+      <w:lvlJc w:val="left"/>
+      <w:pPr>
+        <w:ind w:left="1788" w:hanging="360"/>
+      </w:pPr>
+      <w:rPr>
+        <w:rFonts w:ascii="Aptos" w:eastAsiaTheme="minorHAnsi" w:hAnsi="Aptos" w:cstheme="minorBidi" w:hint="default"/>
+      </w:rPr>
+    </w:lvl>
+    <w:lvl w:ilvl="1" w:tplc="040C0003" w:tentative="1">
+      <w:start w:val="1"/>
+      <w:numFmt w:val="bullet"/>
+      <w:lvlText w:val="o"/>
+      <w:lvlJc w:val="left"/>
+      <w:pPr>
+        <w:ind w:left="2508" w:hanging="360"/>
+      </w:pPr>
+      <w:rPr>
+        <w:rFonts w:ascii="Courier New" w:hAnsi="Courier New" w:cs="Courier New" w:hint="default"/>
+      </w:rPr>
+    </w:lvl>
+    <w:lvl w:ilvl="2" w:tplc="040C0005" w:tentative="1">
+      <w:start w:val="1"/>
+      <w:numFmt w:val="bullet"/>
+      <w:lvlText w:val=""/>
+      <w:lvlJc w:val="left"/>
+      <w:pPr>
+        <w:ind w:left="3228" w:hanging="360"/>
+      </w:pPr>
+      <w:rPr>
+        <w:rFonts w:ascii="Wingdings" w:hAnsi="Wingdings" w:hint="default"/>
+      </w:rPr>
+    </w:lvl>
+    <w:lvl w:ilvl="3" w:tplc="040C0001" w:tentative="1">
+      <w:start w:val="1"/>
+      <w:numFmt w:val="bullet"/>
+      <w:lvlText w:val=""/>
+      <w:lvlJc w:val="left"/>
+      <w:pPr>
+        <w:ind w:left="3948" w:hanging="360"/>
+      </w:pPr>
+      <w:rPr>
+        <w:rFonts w:ascii="Symbol" w:hAnsi="Symbol" w:hint="default"/>
+      </w:rPr>
+    </w:lvl>
+    <w:lvl w:ilvl="4" w:tplc="040C0003" w:tentative="1">
+      <w:start w:val="1"/>
+      <w:numFmt w:val="bullet"/>
+      <w:lvlText w:val="o"/>
+      <w:lvlJc w:val="left"/>
+      <w:pPr>
+        <w:ind w:left="4668" w:hanging="360"/>
+      </w:pPr>
+      <w:rPr>
+        <w:rFonts w:ascii="Courier New" w:hAnsi="Courier New" w:cs="Courier New" w:hint="default"/>
+      </w:rPr>
+    </w:lvl>
+    <w:lvl w:ilvl="5" w:tplc="040C0005" w:tentative="1">
+      <w:start w:val="1"/>
+      <w:numFmt w:val="bullet"/>
+      <w:lvlText w:val=""/>
+      <w:lvlJc w:val="left"/>
+      <w:pPr>
+        <w:ind w:left="5388" w:hanging="360"/>
+      </w:pPr>
+      <w:rPr>
+        <w:rFonts w:ascii="Wingdings" w:hAnsi="Wingdings" w:hint="default"/>
+      </w:rPr>
+    </w:lvl>
+    <w:lvl w:ilvl="6" w:tplc="040C0001" w:tentative="1">
+      <w:start w:val="1"/>
+      <w:numFmt w:val="bullet"/>
+      <w:lvlText w:val=""/>
+      <w:lvlJc w:val="left"/>
+      <w:pPr>
+        <w:ind w:left="6108" w:hanging="360"/>
+      </w:pPr>
+      <w:rPr>
+        <w:rFonts w:ascii="Symbol" w:hAnsi="Symbol" w:hint="default"/>
+      </w:rPr>
+    </w:lvl>
+    <w:lvl w:ilvl="7" w:tplc="040C0003" w:tentative="1">
+      <w:start w:val="1"/>
+      <w:numFmt w:val="bullet"/>
+      <w:lvlText w:val="o"/>
+      <w:lvlJc w:val="left"/>
+      <w:pPr>
+        <w:ind w:left="6828" w:hanging="360"/>
+      </w:pPr>
+      <w:rPr>
+        <w:rFonts w:ascii="Courier New" w:hAnsi="Courier New" w:cs="Courier New" w:hint="default"/>
+      </w:rPr>
+    </w:lvl>
+    <w:lvl w:ilvl="8" w:tplc="040C0005" w:tentative="1">
+      <w:start w:val="1"/>
+      <w:numFmt w:val="bullet"/>
+      <w:lvlText w:val=""/>
+      <w:lvlJc w:val="left"/>
+      <w:pPr>
+        <w:ind w:left="7548" w:hanging="360"/>
+      </w:pPr>
+      <w:rPr>
+        <w:rFonts w:ascii="Wingdings" w:hAnsi="Wingdings" w:hint="default"/>
+      </w:rPr>
+    </w:lvl>
+  </w:abstractNum>
+  <w:abstractNum w:abstractNumId="2" w15:restartNumberingAfterBreak="0">
+    <w:nsid w:val="664542DE"/>
+    <w:multiLevelType w:val="hybridMultilevel"/>
+    <w:tmpl w:val="8504517C"/>
+    <w:lvl w:ilvl="0" w:tplc="4C3CF36E">
+      <w:start w:val="5"/>
+      <w:numFmt w:val="bullet"/>
+      <w:lvlText w:val=""/>
+      <w:lvlJc w:val="left"/>
+      <w:pPr>
+        <w:ind w:left="1068" w:hanging="360"/>
+      </w:pPr>
+      <w:rPr>
+        <w:rFonts w:ascii="Wingdings" w:eastAsiaTheme="minorHAnsi" w:hAnsi="Wingdings" w:cstheme="minorBidi" w:hint="default"/>
+      </w:rPr>
+    </w:lvl>
+    <w:lvl w:ilvl="1" w:tplc="040C0003" w:tentative="1">
+      <w:start w:val="1"/>
+      <w:numFmt w:val="bullet"/>
+      <w:lvlText w:val="o"/>
+      <w:lvlJc w:val="left"/>
+      <w:pPr>
+        <w:ind w:left="1788" w:hanging="360"/>
+      </w:pPr>
+      <w:rPr>
+        <w:rFonts w:ascii="Courier New" w:hAnsi="Courier New" w:cs="Courier New" w:hint="default"/>
+      </w:rPr>
+    </w:lvl>
+    <w:lvl w:ilvl="2" w:tplc="040C0005" w:tentative="1">
+      <w:start w:val="1"/>
+      <w:numFmt w:val="bullet"/>
+      <w:lvlText w:val=""/>
+      <w:lvlJc w:val="left"/>
+      <w:pPr>
+        <w:ind w:left="2508" w:hanging="360"/>
+      </w:pPr>
+      <w:rPr>
+        <w:rFonts w:ascii="Wingdings" w:hAnsi="Wingdings" w:hint="default"/>
+      </w:rPr>
+    </w:lvl>
+    <w:lvl w:ilvl="3" w:tplc="040C0001" w:tentative="1">
+      <w:start w:val="1"/>
+      <w:numFmt w:val="bullet"/>
+      <w:lvlText w:val=""/>
+      <w:lvlJc w:val="left"/>
+      <w:pPr>
+        <w:ind w:left="3228" w:hanging="360"/>
+      </w:pPr>
+      <w:rPr>
+        <w:rFonts w:ascii="Symbol" w:hAnsi="Symbol" w:hint="default"/>
+      </w:rPr>
+    </w:lvl>
+    <w:lvl w:ilvl="4" w:tplc="040C0003" w:tentative="1">
+      <w:start w:val="1"/>
+      <w:numFmt w:val="bullet"/>
+      <w:lvlText w:val="o"/>
+      <w:lvlJc w:val="left"/>
+      <w:pPr>
+        <w:ind w:left="3948" w:hanging="360"/>
+      </w:pPr>
+      <w:rPr>
+        <w:rFonts w:ascii="Courier New" w:hAnsi="Courier New" w:cs="Courier New" w:hint="default"/>
+      </w:rPr>
+    </w:lvl>
+    <w:lvl w:ilvl="5" w:tplc="040C0005" w:tentative="1">
+      <w:start w:val="1"/>
+      <w:numFmt w:val="bullet"/>
+      <w:lvlText w:val=""/>
+      <w:lvlJc w:val="left"/>
+      <w:pPr>
+        <w:ind w:left="4668" w:hanging="360"/>
+      </w:pPr>
+      <w:rPr>
+        <w:rFonts w:ascii="Wingdings" w:hAnsi="Wingdings" w:hint="default"/>
+      </w:rPr>
+    </w:lvl>
+    <w:lvl w:ilvl="6" w:tplc="040C0001" w:tentative="1">
+      <w:start w:val="1"/>
+      <w:numFmt w:val="bullet"/>
+      <w:lvlText w:val=""/>
+      <w:lvlJc w:val="left"/>
+      <w:pPr>
+        <w:ind w:left="5388" w:hanging="360"/>
+      </w:pPr>
+      <w:rPr>
+        <w:rFonts w:ascii="Symbol" w:hAnsi="Symbol" w:hint="default"/>
+      </w:rPr>
+    </w:lvl>
+    <w:lvl w:ilvl="7" w:tplc="040C0003" w:tentative="1">
+      <w:start w:val="1"/>
+      <w:numFmt w:val="bullet"/>
+      <w:lvlText w:val="o"/>
+      <w:lvlJc w:val="left"/>
+      <w:pPr>
+        <w:ind w:left="6108" w:hanging="360"/>
+      </w:pPr>
+      <w:rPr>
+        <w:rFonts w:ascii="Courier New" w:hAnsi="Courier New" w:cs="Courier New" w:hint="default"/>
+      </w:rPr>
+    </w:lvl>
+    <w:lvl w:ilvl="8" w:tplc="040C0005" w:tentative="1">
+      <w:start w:val="1"/>
+      <w:numFmt w:val="bullet"/>
+      <w:lvlText w:val=""/>
+      <w:lvlJc w:val="left"/>
+      <w:pPr>
+        <w:ind w:left="6828" w:hanging="360"/>
+      </w:pPr>
+      <w:rPr>
+        <w:rFonts w:ascii="Wingdings" w:hAnsi="Wingdings" w:hint="default"/>
+      </w:rPr>
+    </w:lvl>
+  </w:abstractNum>
+  <w:num w:numId="1" w16cid:durableId="552040033">
+    <w:abstractNumId w:val="1"/>
+  </w:num>
+  <w:num w:numId="2" w16cid:durableId="1390769447">
+    <w:abstractNumId w:val="2"/>
+  </w:num>
+  <w:num w:numId="3" w16cid:durableId="241838704">
+    <w:abstractNumId w:val="0"/>
+  </w:num>
+</w:numbering>
 </file>
 
 <file path=word/styles.xml><?xml version="1.0" encoding="utf-8"?>
@@ -925,6 +2800,57 @@
       <w:spacing w:val="5"/>
     </w:rPr>
   </w:style>
+  <w:style w:type="table" w:styleId="Grilledutableau">
+    <w:name w:val="Table Grid"/>
+    <w:basedOn w:val="TableauNormal"/>
+    <w:uiPriority w:val="39"/>
+    <w:rsid w:val="002512CE"/>
+    <w:tblPr>
+      <w:tblBorders>
+        <w:top w:val="single" w:sz="4" w:space="0" w:color="auto"/>
+        <w:left w:val="single" w:sz="4" w:space="0" w:color="auto"/>
+        <w:bottom w:val="single" w:sz="4" w:space="0" w:color="auto"/>
+        <w:right w:val="single" w:sz="4" w:space="0" w:color="auto"/>
+        <w:insideH w:val="single" w:sz="4" w:space="0" w:color="auto"/>
+        <w:insideV w:val="single" w:sz="4" w:space="0" w:color="auto"/>
+      </w:tblBorders>
+    </w:tblPr>
+  </w:style>
+  <w:style w:type="character" w:styleId="Lienhypertexte">
+    <w:name w:val="Hyperlink"/>
+    <w:basedOn w:val="Policepardfaut"/>
+    <w:uiPriority w:val="99"/>
+    <w:unhideWhenUsed/>
+    <w:rsid w:val="00854D95"/>
+    <w:rPr>
+      <w:color w:val="467886" w:themeColor="hyperlink"/>
+      <w:u w:val="single"/>
+    </w:rPr>
+  </w:style>
+  <w:style w:type="character" w:styleId="Mentionnonrsolue">
+    <w:name w:val="Unresolved Mention"/>
+    <w:basedOn w:val="Policepardfaut"/>
+    <w:uiPriority w:val="99"/>
+    <w:semiHidden/>
+    <w:unhideWhenUsed/>
+    <w:rsid w:val="00854D95"/>
+    <w:rPr>
+      <w:color w:val="605E5C"/>
+      <w:shd w:val="clear" w:color="auto" w:fill="E1DFDD"/>
+    </w:rPr>
+  </w:style>
+  <w:style w:type="character" w:styleId="Lienhypertextesuivivisit">
+    <w:name w:val="FollowedHyperlink"/>
+    <w:basedOn w:val="Policepardfaut"/>
+    <w:uiPriority w:val="99"/>
+    <w:semiHidden/>
+    <w:unhideWhenUsed/>
+    <w:rsid w:val="00854D95"/>
+    <w:rPr>
+      <w:color w:val="96607D" w:themeColor="followedHyperlink"/>
+      <w:u w:val="single"/>
+    </w:rPr>
+  </w:style>
 </w:styles>
 </file>
 

</xml_diff>

<commit_message>
FIX => marchés publics
</commit_message>
<xml_diff>
--- a/2024-2025/marché public/Les fondamentaux des marché publics.docx
+++ b/2024-2025/marché public/Les fondamentaux des marché publics.docx
@@ -27,6 +27,17 @@
     <w:p/>
     <w:sdt>
       <w:sdtPr>
+        <w:rPr>
+          <w:rFonts w:asciiTheme="minorHAnsi" w:eastAsiaTheme="minorHAnsi" w:hAnsiTheme="minorHAnsi" w:cstheme="minorBidi"/>
+          <w:b w:val="0"/>
+          <w:bCs w:val="0"/>
+          <w:color w:val="auto"/>
+          <w:kern w:val="2"/>
+          <w:sz w:val="24"/>
+          <w:szCs w:val="24"/>
+          <w:lang w:eastAsia="en-US"/>
+          <w14:ligatures w14:val="standardContextual"/>
+        </w:rPr>
         <w:id w:val="-144436101"/>
         <w:docPartObj>
           <w:docPartGallery w:val="Table of Contents"/>
@@ -35,14 +46,7 @@
       </w:sdtPr>
       <w:sdtEndPr>
         <w:rPr>
-          <w:rFonts w:asciiTheme="minorHAnsi" w:eastAsiaTheme="minorHAnsi" w:hAnsiTheme="minorHAnsi" w:cstheme="minorBidi"/>
           <w:noProof/>
-          <w:color w:val="auto"/>
-          <w:kern w:val="2"/>
-          <w:sz w:val="24"/>
-          <w:szCs w:val="24"/>
-          <w:lang w:eastAsia="en-US"/>
-          <w14:ligatures w14:val="standardContextual"/>
         </w:rPr>
       </w:sdtEndPr>
       <w:sdtContent>
@@ -501,7 +505,13 @@
         <w:t>Marché public :</w:t>
       </w:r>
       <w:r>
-        <w:t xml:space="preserve"> CCP L-191.1Un contrat conclu par un ou plusieurs acheteurs publics avec un ou plusieurs opérateurs économiques. </w:t>
+        <w:t xml:space="preserve"> CCP L-191.1</w:t>
+      </w:r>
+      <w:r>
+        <w:t xml:space="preserve"> </w:t>
+      </w:r>
+      <w:r>
+        <w:t xml:space="preserve">Un contrat conclu par un ou plusieurs acheteurs publics avec un ou plusieurs opérateurs économiques. </w:t>
       </w:r>
     </w:p>
     <w:p/>
@@ -529,7 +539,7 @@
                     <pic:cNvPicPr/>
                   </pic:nvPicPr>
                   <pic:blipFill rotWithShape="1">
-                    <a:blip r:embed="rId6" cstate="print">
+                    <a:blip r:embed="rId8" cstate="print">
                       <a:extLst>
                         <a:ext uri="{28A0092B-C50C-407E-A947-70E740481C1C}">
                           <a14:useLocalDpi xmlns:a14="http://schemas.microsoft.com/office/drawing/2010/main" val="0"/>
@@ -710,110 +720,129 @@
         <w:t>CCAP :</w:t>
       </w:r>
       <w:r>
-        <w:t xml:space="preserve"> clause administrative particulière </w:t>
-      </w:r>
-    </w:p>
-    <w:p/>
-    <w:p>
-      <w:r>
         <w:rPr>
           <w:b/>
           <w:bCs/>
         </w:rPr>
-        <w:t>RC :</w:t>
-      </w:r>
-      <w:r>
-        <w:t xml:space="preserve"> règlement de la consultation</w:t>
-      </w:r>
-    </w:p>
-    <w:p/>
-    <w:p>
-      <w:proofErr w:type="spellStart"/>
+        <w:t xml:space="preserve"> </w:t>
+      </w:r>
+      <w:r>
+        <w:t>Cahier des</w:t>
+      </w:r>
+      <w:r>
+        <w:t xml:space="preserve"> clause</w:t>
+      </w:r>
+      <w:r>
+        <w:t>s</w:t>
+      </w:r>
+      <w:r>
+        <w:t xml:space="preserve"> administrative particulière </w:t>
+      </w:r>
+    </w:p>
+    <w:p/>
+    <w:p>
       <w:r>
         <w:rPr>
           <w:b/>
           <w:bCs/>
         </w:rPr>
-        <w:t>Sourcing</w:t>
-      </w:r>
-      <w:proofErr w:type="spellEnd"/>
+        <w:t>RC :</w:t>
+      </w:r>
+      <w:r>
+        <w:t xml:space="preserve"> règlement de la consultation</w:t>
+      </w:r>
+    </w:p>
+    <w:p/>
+    <w:p>
+      <w:proofErr w:type="spellStart"/>
       <w:r>
         <w:rPr>
           <w:b/>
           <w:bCs/>
         </w:rPr>
-        <w:t> :</w:t>
-      </w:r>
-      <w:r>
-        <w:t xml:space="preserve"> sonder le marché, se renseigner sur </w:t>
-      </w:r>
-      <w:r>
-        <w:t>le</w:t>
-      </w:r>
-      <w:r>
-        <w:t xml:space="preserve"> secteur où on met les pieds. L’acheteur avant la rédaction du CCTP cherche à bien le rédiger, il faut donc des études de marché. Il permet de tenir au courant les entreprises des projets qu</w:t>
-      </w:r>
-      <w:r>
-        <w:t>’il</w:t>
-      </w:r>
-      <w:r>
-        <w:t xml:space="preserve"> réalisera plus tard. </w:t>
-      </w:r>
-      <w:r>
-        <w:t>Il est autorisé mais sous réserve de ne pas favoriser une entreprise en particulier : même temps de communication, pas d’aide dans la rédaction du cahier des charges.</w:t>
-      </w:r>
-    </w:p>
-    <w:p>
-      <w:pPr>
-        <w:rPr>
-          <w:i/>
-          <w:iCs/>
-        </w:rPr>
-      </w:pPr>
-    </w:p>
-    <w:p>
-      <w:pPr>
-        <w:rPr>
-          <w:i/>
-          <w:iCs/>
-        </w:rPr>
-      </w:pPr>
-    </w:p>
-    <w:p>
+        <w:t>Sourcing</w:t>
+      </w:r>
+      <w:proofErr w:type="spellEnd"/>
       <w:r>
         <w:rPr>
           <w:b/>
           <w:bCs/>
         </w:rPr>
-        <w:t>Interdiction de sous-missionné :</w:t>
-      </w:r>
-      <w:r>
-        <w:t xml:space="preserve"> impossibilité de répondre / être retenu pour un marché public. E.g. être jugé coupable au pénal ou mauvaise réputation. </w:t>
-      </w:r>
-    </w:p>
-    <w:p/>
+        <w:t> :</w:t>
+      </w:r>
+      <w:r>
+        <w:t xml:space="preserve"> sonder le marché, se renseigner sur </w:t>
+      </w:r>
+      <w:r>
+        <w:t>le</w:t>
+      </w:r>
+      <w:r>
+        <w:t xml:space="preserve"> secteur où on met les pieds. L’acheteur avant la rédaction du CCTP cherche à bien le rédiger, il faut donc des études de marché. Il permet de tenir au courant les entreprises des projets qu</w:t>
+      </w:r>
+      <w:r>
+        <w:t>’il</w:t>
+      </w:r>
+      <w:r>
+        <w:t xml:space="preserve"> réalisera plus tard. </w:t>
+      </w:r>
+      <w:r>
+        <w:t xml:space="preserve">Le </w:t>
+      </w:r>
+      <w:proofErr w:type="spellStart"/>
+      <w:r>
+        <w:t>sourcing</w:t>
+      </w:r>
+      <w:proofErr w:type="spellEnd"/>
+      <w:r>
+        <w:t xml:space="preserve"> est</w:t>
+      </w:r>
+      <w:r>
+        <w:t xml:space="preserve"> autorisé mais sous réserve de ne pas favoriser une entreprise en particulier : </w:t>
+      </w:r>
+      <w:r>
+        <w:rPr>
+          <w:i/>
+          <w:iCs/>
+          <w:color w:val="E97132" w:themeColor="accent2"/>
+        </w:rPr>
+        <w:t>même temps de communication, pas d’aide dans la rédaction du cahier des charges</w:t>
+      </w:r>
+      <w:r>
+        <w:t>.</w:t>
+      </w:r>
+    </w:p>
+    <w:p>
+      <w:pPr>
+        <w:rPr>
+          <w:i/>
+          <w:iCs/>
+        </w:rPr>
+      </w:pPr>
+    </w:p>
+    <w:p>
+      <w:pPr>
+        <w:rPr>
+          <w:i/>
+          <w:iCs/>
+        </w:rPr>
+      </w:pPr>
+    </w:p>
     <w:p>
       <w:r>
         <w:rPr>
           <w:b/>
           <w:bCs/>
         </w:rPr>
-        <w:t>CCP :</w:t>
-      </w:r>
-      <w:r>
-        <w:t xml:space="preserve"> Le code de la commande public s’applique à </w:t>
-      </w:r>
-      <w:r>
-        <w:t>tous les marchés publics</w:t>
-      </w:r>
-      <w:r>
-        <w:t xml:space="preserve">, </w:t>
-      </w:r>
-      <w:r>
-        <w:t>quel que</w:t>
-      </w:r>
-      <w:r>
-        <w:t xml:space="preserve"> soit leur montant ou leur objet. </w:t>
+        <w:t>Interdiction de sous-missionné :</w:t>
+      </w:r>
+      <w:r>
+        <w:t xml:space="preserve"> impossibilité de répondre / être retenu pour un marché public. E.g. être jugé coupable au pénal ou </w:t>
+      </w:r>
+      <w:r>
+        <w:t>avoir failli à une mission public dans le passé</w:t>
+      </w:r>
+      <w:r>
+        <w:t xml:space="preserve">. </w:t>
       </w:r>
     </w:p>
     <w:p/>
@@ -823,10 +852,39 @@
           <w:b/>
           <w:bCs/>
         </w:rPr>
-        <w:t>OECP :</w:t>
-      </w:r>
-      <w:r>
-        <w:t xml:space="preserve"> Observatoire Économique de la Commande Public</w:t>
+        <w:t>CCP :</w:t>
+      </w:r>
+      <w:r>
+        <w:t xml:space="preserve"> Le </w:t>
+      </w:r>
+      <w:r>
+        <w:rPr>
+          <w:i/>
+          <w:iCs/>
+          <w:color w:val="E97132" w:themeColor="accent2"/>
+        </w:rPr>
+        <w:t>code de la commande public</w:t>
+      </w:r>
+      <w:r>
+        <w:rPr>
+          <w:color w:val="E97132" w:themeColor="accent2"/>
+        </w:rPr>
+        <w:t xml:space="preserve"> </w:t>
+      </w:r>
+      <w:r>
+        <w:t xml:space="preserve">s’applique à </w:t>
+      </w:r>
+      <w:r>
+        <w:t>tous les marchés publics</w:t>
+      </w:r>
+      <w:r>
+        <w:t xml:space="preserve">, </w:t>
+      </w:r>
+      <w:r>
+        <w:t>quel que</w:t>
+      </w:r>
+      <w:r>
+        <w:t xml:space="preserve"> soit leur montant ou leur objet. </w:t>
       </w:r>
     </w:p>
     <w:p/>
@@ -836,10 +894,10 @@
           <w:b/>
           <w:bCs/>
         </w:rPr>
-        <w:t>Acte d’engagement :</w:t>
-      </w:r>
-      <w:r>
-        <w:t xml:space="preserve"> la pièce par laquelle l’entreprise s’engage sur son offre technique, à se conformer aux clauses du cahier des charges, à respecter son offre financière. </w:t>
+        <w:t>OECP :</w:t>
+      </w:r>
+      <w:r>
+        <w:t xml:space="preserve"> Observatoire Économique de la Commande Public</w:t>
       </w:r>
     </w:p>
     <w:p/>
@@ -849,20 +907,10 @@
           <w:b/>
           <w:bCs/>
         </w:rPr>
-        <w:lastRenderedPageBreak/>
-        <w:t>Code CPV :</w:t>
-      </w:r>
-      <w:r>
-        <w:t xml:space="preserve"> </w:t>
-      </w:r>
-      <w:r>
-        <w:t xml:space="preserve">nomenclature standardisé et européenne qui permet d’accéder à </w:t>
-      </w:r>
-      <w:r>
-        <w:t>des marchés spécifiques</w:t>
-      </w:r>
-      <w:r>
-        <w:t>.</w:t>
+        <w:t>Acte d’engagement :</w:t>
+      </w:r>
+      <w:r>
+        <w:t xml:space="preserve"> la pièce par laquelle l’entreprise s’engage sur son offre technique, à se conformer aux clauses du cahier des charges, à respecter son offre financière. </w:t>
       </w:r>
     </w:p>
     <w:p/>
@@ -872,6 +920,28 @@
           <w:b/>
           <w:bCs/>
         </w:rPr>
+        <w:t>Code CPV :</w:t>
+      </w:r>
+      <w:r>
+        <w:t xml:space="preserve"> </w:t>
+      </w:r>
+      <w:r>
+        <w:t xml:space="preserve">nomenclature standardisé et européenne qui permet d’accéder à </w:t>
+      </w:r>
+      <w:r>
+        <w:t>des marchés spécifiques</w:t>
+      </w:r>
+      <w:r>
+        <w:t>.</w:t>
+      </w:r>
+    </w:p>
+    <w:p/>
+    <w:p>
+      <w:r>
+        <w:rPr>
+          <w:b/>
+          <w:bCs/>
+        </w:rPr>
         <w:t>Assistance à maitrise d’ouvrage :</w:t>
       </w:r>
       <w:r>
@@ -891,7 +961,21 @@
           <w:i/>
           <w:iCs/>
         </w:rPr>
-        <w:t>(rédaction du CCTP)</w:t>
+        <w:t>(</w:t>
+      </w:r>
+      <w:r>
+        <w:rPr>
+          <w:i/>
+          <w:iCs/>
+        </w:rPr>
+        <w:t xml:space="preserve">aide à la </w:t>
+      </w:r>
+      <w:r>
+        <w:rPr>
+          <w:i/>
+          <w:iCs/>
+        </w:rPr>
+        <w:t>rédaction du CCTP)</w:t>
       </w:r>
       <w:r>
         <w:t>.</w:t>
@@ -1201,10 +1285,7 @@
         <w:ind w:firstLine="708"/>
       </w:pPr>
       <w:r>
-        <w:t>L’acheteur avant la rédaction du CCTP cherche à bien le rédiger, il faut donc des études de marché</w:t>
-      </w:r>
-      <w:r>
-        <w:t xml:space="preserve"> c’est le </w:t>
+        <w:t xml:space="preserve">L’acheteur avant la rédaction du CCTP cherche à bien le rédiger, il faut donc des études de marché c’est le </w:t>
       </w:r>
       <w:proofErr w:type="spellStart"/>
       <w:r>
@@ -1212,25 +1293,13 @@
       </w:r>
       <w:proofErr w:type="spellEnd"/>
       <w:r>
-        <w:t xml:space="preserve">. </w:t>
-      </w:r>
-      <w:r>
-        <w:t>Cette méthode</w:t>
-      </w:r>
-      <w:r>
-        <w:t xml:space="preserve"> permet de tenir au courant les entreprises des projets qu’il réalisera plus tard. </w:t>
+        <w:t xml:space="preserve">. Cette méthode permet de tenir au courant les entreprises des projets qu’il réalisera plus tard. </w:t>
       </w:r>
       <w:r>
         <w:t>Elle</w:t>
       </w:r>
       <w:r>
-        <w:t xml:space="preserve"> est autorisé</w:t>
-      </w:r>
-      <w:r>
-        <w:t>e</w:t>
-      </w:r>
-      <w:r>
-        <w:t xml:space="preserve"> mais sous réserve de ne pas favoriser une entreprise en particulier : même temps de communication, pas d’aide dans la rédaction du cahier des charges.</w:t>
+        <w:t xml:space="preserve"> est autorisée mais sous réserve de ne pas favoriser une entreprise en particulier : même temps de communication, pas d’aide dans la rédaction du cahier des charges.</w:t>
       </w:r>
     </w:p>
     <w:p/>
@@ -1273,16 +1342,7 @@
         </w:numPr>
       </w:pPr>
       <w:r>
-        <w:t>R</w:t>
-      </w:r>
-      <w:r>
-        <w:t>enforce l’</w:t>
-      </w:r>
-      <w:r>
-        <w:t>accessibilité</w:t>
-      </w:r>
-      <w:r>
-        <w:t xml:space="preserve"> des PME </w:t>
+        <w:t xml:space="preserve">Renforce l’accessibilité des PME </w:t>
       </w:r>
     </w:p>
     <w:p>
@@ -1294,13 +1354,7 @@
         </w:numPr>
       </w:pPr>
       <w:r>
-        <w:t xml:space="preserve">Améliore la compréhension du droit de la </w:t>
-      </w:r>
-      <w:r>
-        <w:t>commande</w:t>
-      </w:r>
-      <w:r>
-        <w:t xml:space="preserve"> public </w:t>
+        <w:t xml:space="preserve">Améliore la compréhension du droit de la commande public </w:t>
       </w:r>
     </w:p>
     <w:p>
@@ -1312,16 +1366,7 @@
         </w:numPr>
       </w:pPr>
       <w:r>
-        <w:t xml:space="preserve">Augmente la </w:t>
-      </w:r>
-      <w:r>
-        <w:t>s</w:t>
-      </w:r>
-      <w:r>
-        <w:t xml:space="preserve">écurité juridique des </w:t>
-      </w:r>
-      <w:r>
-        <w:t>procédures</w:t>
+        <w:t>Augmente la sécurité juridique des procédures</w:t>
       </w:r>
     </w:p>
     <w:p>
@@ -1333,10 +1378,7 @@
         </w:numPr>
       </w:pPr>
       <w:r>
-        <w:t xml:space="preserve">Promouvoir l’efficacité </w:t>
-      </w:r>
-      <w:r>
-        <w:t>de la commande publique</w:t>
+        <w:t>Promouvoir l’efficacité de la commande publique</w:t>
       </w:r>
     </w:p>
     <w:p/>
@@ -1627,24 +1669,12 @@
       <w:r>
         <w:t xml:space="preserve">La plateforme </w:t>
       </w:r>
-      <w:hyperlink r:id="rId7" w:history="1">
+      <w:hyperlink r:id="rId9" w:history="1">
         <w:r>
           <w:rPr>
             <w:rStyle w:val="Lienhypertexte"/>
           </w:rPr>
-          <w:t>APP</w:t>
-        </w:r>
-        <w:r>
-          <w:rPr>
-            <w:rStyle w:val="Lienhypertexte"/>
-          </w:rPr>
-          <w:t>R</w:t>
-        </w:r>
-        <w:r>
-          <w:rPr>
-            <w:rStyle w:val="Lienhypertexte"/>
-          </w:rPr>
-          <w:t>OCH</w:t>
+          <w:t>APPROCH</w:t>
         </w:r>
       </w:hyperlink>
       <w:r>
@@ -2026,10 +2056,7 @@
     <w:p/>
     <w:p>
       <w:r>
-        <w:t xml:space="preserve">2/ </w:t>
-      </w:r>
-      <w:r>
-        <w:t>Le service informatique</w:t>
+        <w:t>2/ Le service informatique</w:t>
       </w:r>
     </w:p>
     <w:p/>
@@ -2112,15 +2139,7 @@
           <w:iCs/>
           <w:color w:val="BF4E14" w:themeColor="accent2" w:themeShade="BF"/>
         </w:rPr>
-        <w:t xml:space="preserve">Le besoin se fait toujours par </w:t>
-      </w:r>
-      <w:r>
-        <w:rPr>
-          <w:i/>
-          <w:iCs/>
-          <w:color w:val="BF4E14" w:themeColor="accent2" w:themeShade="BF"/>
-        </w:rPr>
-        <w:t>des spécifications techniques</w:t>
+        <w:t>Le besoin se fait toujours par des spécifications techniques</w:t>
       </w:r>
     </w:p>
     <w:p/>
@@ -2331,10 +2350,7 @@
         <w:t>(normes, exigences fonctionnelles, performances à atteindre)</w:t>
       </w:r>
       <w:r>
-        <w:t xml:space="preserve"> </w:t>
-      </w:r>
-      <w:r>
-        <w:t xml:space="preserve">doivent être suffisamment afin de permettre aux entreprises de connaitre exactement l’étendre du besoin de l’acheteur public. </w:t>
+        <w:t xml:space="preserve"> doivent être suffisamment afin de permettre aux entreprises de connaitre exactement l’étendre du besoin de l’acheteur public. </w:t>
       </w:r>
     </w:p>
     <w:p/>
@@ -2704,7 +2720,7 @@
     <w:p/>
     <w:p/>
     <w:p>
-      <w:hyperlink r:id="rId8" w:history="1">
+      <w:hyperlink r:id="rId10" w:history="1">
         <w:r>
           <w:rPr>
             <w:rStyle w:val="Lienhypertexte"/>
@@ -2827,7 +2843,7 @@
                     <pic:cNvPicPr/>
                   </pic:nvPicPr>
                   <pic:blipFill>
-                    <a:blip r:embed="rId9">
+                    <a:blip r:embed="rId11">
                       <a:extLst>
                         <a:ext uri="{28A0092B-C50C-407E-A947-70E740481C1C}">
                           <a14:useLocalDpi xmlns:a14="http://schemas.microsoft.com/office/drawing/2010/main" val="0"/>
@@ -2855,6 +2871,7 @@
       </w:r>
     </w:p>
     <w:sectPr>
+      <w:footerReference w:type="default" r:id="rId12"/>
       <w:pgSz w:w="11906" w:h="16838"/>
       <w:pgMar w:top="1417" w:right="1417" w:bottom="1417" w:left="1417" w:header="708" w:footer="708" w:gutter="0"/>
       <w:cols w:space="708"/>
@@ -2862,6 +2879,115 @@
     </w:sectPr>
   </w:body>
 </w:document>
+</file>
+
+<file path=word/endnotes.xml><?xml version="1.0" encoding="utf-8"?>
+<w:endnotes xmlns:wpc="http://schemas.microsoft.com/office/word/2010/wordprocessingCanvas" xmlns:cx="http://schemas.microsoft.com/office/drawing/2014/chartex" xmlns:cx1="http://schemas.microsoft.com/office/drawing/2015/9/8/chartex" xmlns:cx2="http://schemas.microsoft.com/office/drawing/2015/10/21/chartex" xmlns:cx3="http://schemas.microsoft.com/office/drawing/2016/5/9/chartex" xmlns:cx4="http://schemas.microsoft.com/office/drawing/2016/5/10/chartex" xmlns:cx5="http://schemas.microsoft.com/office/drawing/2016/5/11/chartex" xmlns:cx6="http://schemas.microsoft.com/office/drawing/2016/5/12/chartex" xmlns:cx7="http://schemas.microsoft.com/office/drawing/2016/5/13/chartex" xmlns:cx8="http://schemas.microsoft.com/office/drawing/2016/5/14/chartex" xmlns:mc="http://schemas.openxmlformats.org/markup-compatibility/2006" xmlns:aink="http://schemas.microsoft.com/office/drawing/2016/ink" xmlns:am3d="http://schemas.microsoft.com/office/drawing/2017/model3d" xmlns:o="urn:schemas-microsoft-com:office:office" xmlns:oel="http://schemas.microsoft.com/office/2019/extlst" xmlns:r="http://schemas.openxmlformats.org/officeDocument/2006/relationships" xmlns:m="http://schemas.openxmlformats.org/officeDocument/2006/math" xmlns:v="urn:schemas-microsoft-com:vml" xmlns:wp14="http://schemas.microsoft.com/office/word/2010/wordprocessingDrawing" xmlns:wp="http://schemas.openxmlformats.org/drawingml/2006/wordprocessingDrawing" xmlns:w10="urn:schemas-microsoft-com:office:word" xmlns:w="http://schemas.openxmlformats.org/wordprocessingml/2006/main" xmlns:w14="http://schemas.microsoft.com/office/word/2010/wordml" xmlns:w15="http://schemas.microsoft.com/office/word/2012/wordml" xmlns:w16cex="http://schemas.microsoft.com/office/word/2018/wordml/cex" xmlns:w16cid="http://schemas.microsoft.com/office/word/2016/wordml/cid" xmlns:w16="http://schemas.microsoft.com/office/word/2018/wordml" xmlns:w16du="http://schemas.microsoft.com/office/word/2023/wordml/word16du" xmlns:w16sdtdh="http://schemas.microsoft.com/office/word/2020/wordml/sdtdatahash" xmlns:w16se="http://schemas.microsoft.com/office/word/2015/wordml/symex" xmlns:wpg="http://schemas.microsoft.com/office/word/2010/wordprocessingGroup" xmlns:wpi="http://schemas.microsoft.com/office/word/2010/wordprocessingInk" xmlns:wne="http://schemas.microsoft.com/office/word/2006/wordml" xmlns:wps="http://schemas.microsoft.com/office/word/2010/wordprocessingShape" mc:Ignorable="w14 w15 w16se w16cid w16 w16cex w16sdtdh w16du wp14">
+  <w:endnote w:type="separator" w:id="-1">
+    <w:p>
+      <w:r>
+        <w:separator/>
+      </w:r>
+    </w:p>
+  </w:endnote>
+  <w:endnote w:type="continuationSeparator" w:id="0">
+    <w:p>
+      <w:r>
+        <w:continuationSeparator/>
+      </w:r>
+    </w:p>
+  </w:endnote>
+</w:endnotes>
+</file>
+
+<file path=word/footer1.xml><?xml version="1.0" encoding="utf-8"?>
+<w:ftr xmlns:wpc="http://schemas.microsoft.com/office/word/2010/wordprocessingCanvas" xmlns:cx="http://schemas.microsoft.com/office/drawing/2014/chartex" xmlns:cx1="http://schemas.microsoft.com/office/drawing/2015/9/8/chartex" xmlns:cx2="http://schemas.microsoft.com/office/drawing/2015/10/21/chartex" xmlns:cx3="http://schemas.microsoft.com/office/drawing/2016/5/9/chartex" xmlns:cx4="http://schemas.microsoft.com/office/drawing/2016/5/10/chartex" xmlns:cx5="http://schemas.microsoft.com/office/drawing/2016/5/11/chartex" xmlns:cx6="http://schemas.microsoft.com/office/drawing/2016/5/12/chartex" xmlns:cx7="http://schemas.microsoft.com/office/drawing/2016/5/13/chartex" xmlns:cx8="http://schemas.microsoft.com/office/drawing/2016/5/14/chartex" xmlns:mc="http://schemas.openxmlformats.org/markup-compatibility/2006" xmlns:aink="http://schemas.microsoft.com/office/drawing/2016/ink" xmlns:am3d="http://schemas.microsoft.com/office/drawing/2017/model3d" xmlns:o="urn:schemas-microsoft-com:office:office" xmlns:oel="http://schemas.microsoft.com/office/2019/extlst" xmlns:r="http://schemas.openxmlformats.org/officeDocument/2006/relationships" xmlns:m="http://schemas.openxmlformats.org/officeDocument/2006/math" xmlns:v="urn:schemas-microsoft-com:vml" xmlns:wp14="http://schemas.microsoft.com/office/word/2010/wordprocessingDrawing" xmlns:wp="http://schemas.openxmlformats.org/drawingml/2006/wordprocessingDrawing" xmlns:w10="urn:schemas-microsoft-com:office:word" xmlns:w="http://schemas.openxmlformats.org/wordprocessingml/2006/main" xmlns:w14="http://schemas.microsoft.com/office/word/2010/wordml" xmlns:w15="http://schemas.microsoft.com/office/word/2012/wordml" xmlns:w16cex="http://schemas.microsoft.com/office/word/2018/wordml/cex" xmlns:w16cid="http://schemas.microsoft.com/office/word/2016/wordml/cid" xmlns:w16="http://schemas.microsoft.com/office/word/2018/wordml" xmlns:w16du="http://schemas.microsoft.com/office/word/2023/wordml/word16du" xmlns:w16sdtdh="http://schemas.microsoft.com/office/word/2020/wordml/sdtdatahash" xmlns:w16se="http://schemas.microsoft.com/office/word/2015/wordml/symex" xmlns:wpg="http://schemas.microsoft.com/office/word/2010/wordprocessingGroup" xmlns:wpi="http://schemas.microsoft.com/office/word/2010/wordprocessingInk" xmlns:wne="http://schemas.microsoft.com/office/word/2006/wordml" xmlns:wps="http://schemas.microsoft.com/office/word/2010/wordprocessingShape" mc:Ignorable="w14 w15 w16se w16cid w16 w16cex w16sdtdh w16du wp14">
+  <w:p>
+    <w:pPr>
+      <w:pBdr>
+        <w:left w:val="single" w:sz="12" w:space="11" w:color="156082" w:themeColor="accent1"/>
+      </w:pBdr>
+      <w:tabs>
+        <w:tab w:val="left" w:pos="622"/>
+      </w:tabs>
+      <w:rPr>
+        <w:rFonts w:asciiTheme="majorHAnsi" w:eastAsiaTheme="majorEastAsia" w:hAnsiTheme="majorHAnsi" w:cstheme="majorBidi"/>
+        <w:color w:val="0F4761" w:themeColor="accent1" w:themeShade="BF"/>
+        <w:sz w:val="26"/>
+        <w:szCs w:val="26"/>
+      </w:rPr>
+    </w:pPr>
+    <w:r>
+      <w:rPr>
+        <w:rFonts w:asciiTheme="majorHAnsi" w:eastAsiaTheme="majorEastAsia" w:hAnsiTheme="majorHAnsi" w:cstheme="majorBidi"/>
+        <w:color w:val="0F4761" w:themeColor="accent1" w:themeShade="BF"/>
+        <w:sz w:val="26"/>
+        <w:szCs w:val="26"/>
+      </w:rPr>
+      <w:fldChar w:fldCharType="begin"/>
+    </w:r>
+    <w:r>
+      <w:rPr>
+        <w:rFonts w:asciiTheme="majorHAnsi" w:eastAsiaTheme="majorEastAsia" w:hAnsiTheme="majorHAnsi" w:cstheme="majorBidi"/>
+        <w:color w:val="0F4761" w:themeColor="accent1" w:themeShade="BF"/>
+        <w:sz w:val="26"/>
+        <w:szCs w:val="26"/>
+      </w:rPr>
+      <w:instrText>PAGE   \* MERGEFORMAT</w:instrText>
+    </w:r>
+    <w:r>
+      <w:rPr>
+        <w:rFonts w:asciiTheme="majorHAnsi" w:eastAsiaTheme="majorEastAsia" w:hAnsiTheme="majorHAnsi" w:cstheme="majorBidi"/>
+        <w:color w:val="0F4761" w:themeColor="accent1" w:themeShade="BF"/>
+        <w:sz w:val="26"/>
+        <w:szCs w:val="26"/>
+      </w:rPr>
+      <w:fldChar w:fldCharType="separate"/>
+    </w:r>
+    <w:r>
+      <w:rPr>
+        <w:rFonts w:asciiTheme="majorHAnsi" w:eastAsiaTheme="majorEastAsia" w:hAnsiTheme="majorHAnsi" w:cstheme="majorBidi"/>
+        <w:color w:val="0F4761" w:themeColor="accent1" w:themeShade="BF"/>
+        <w:sz w:val="26"/>
+        <w:szCs w:val="26"/>
+      </w:rPr>
+      <w:t>2</w:t>
+    </w:r>
+    <w:r>
+      <w:rPr>
+        <w:rFonts w:asciiTheme="majorHAnsi" w:eastAsiaTheme="majorEastAsia" w:hAnsiTheme="majorHAnsi" w:cstheme="majorBidi"/>
+        <w:color w:val="0F4761" w:themeColor="accent1" w:themeShade="BF"/>
+        <w:sz w:val="26"/>
+        <w:szCs w:val="26"/>
+      </w:rPr>
+      <w:fldChar w:fldCharType="end"/>
+    </w:r>
+  </w:p>
+  <w:p>
+    <w:pPr>
+      <w:pStyle w:val="Pieddepage"/>
+    </w:pPr>
+  </w:p>
+</w:ftr>
+</file>
+
+<file path=word/footnotes.xml><?xml version="1.0" encoding="utf-8"?>
+<w:footnotes xmlns:wpc="http://schemas.microsoft.com/office/word/2010/wordprocessingCanvas" xmlns:cx="http://schemas.microsoft.com/office/drawing/2014/chartex" xmlns:cx1="http://schemas.microsoft.com/office/drawing/2015/9/8/chartex" xmlns:cx2="http://schemas.microsoft.com/office/drawing/2015/10/21/chartex" xmlns:cx3="http://schemas.microsoft.com/office/drawing/2016/5/9/chartex" xmlns:cx4="http://schemas.microsoft.com/office/drawing/2016/5/10/chartex" xmlns:cx5="http://schemas.microsoft.com/office/drawing/2016/5/11/chartex" xmlns:cx6="http://schemas.microsoft.com/office/drawing/2016/5/12/chartex" xmlns:cx7="http://schemas.microsoft.com/office/drawing/2016/5/13/chartex" xmlns:cx8="http://schemas.microsoft.com/office/drawing/2016/5/14/chartex" xmlns:mc="http://schemas.openxmlformats.org/markup-compatibility/2006" xmlns:aink="http://schemas.microsoft.com/office/drawing/2016/ink" xmlns:am3d="http://schemas.microsoft.com/office/drawing/2017/model3d" xmlns:o="urn:schemas-microsoft-com:office:office" xmlns:oel="http://schemas.microsoft.com/office/2019/extlst" xmlns:r="http://schemas.openxmlformats.org/officeDocument/2006/relationships" xmlns:m="http://schemas.openxmlformats.org/officeDocument/2006/math" xmlns:v="urn:schemas-microsoft-com:vml" xmlns:wp14="http://schemas.microsoft.com/office/word/2010/wordprocessingDrawing" xmlns:wp="http://schemas.openxmlformats.org/drawingml/2006/wordprocessingDrawing" xmlns:w10="urn:schemas-microsoft-com:office:word" xmlns:w="http://schemas.openxmlformats.org/wordprocessingml/2006/main" xmlns:w14="http://schemas.microsoft.com/office/word/2010/wordml" xmlns:w15="http://schemas.microsoft.com/office/word/2012/wordml" xmlns:w16cex="http://schemas.microsoft.com/office/word/2018/wordml/cex" xmlns:w16cid="http://schemas.microsoft.com/office/word/2016/wordml/cid" xmlns:w16="http://schemas.microsoft.com/office/word/2018/wordml" xmlns:w16du="http://schemas.microsoft.com/office/word/2023/wordml/word16du" xmlns:w16sdtdh="http://schemas.microsoft.com/office/word/2020/wordml/sdtdatahash" xmlns:w16se="http://schemas.microsoft.com/office/word/2015/wordml/symex" xmlns:wpg="http://schemas.microsoft.com/office/word/2010/wordprocessingGroup" xmlns:wpi="http://schemas.microsoft.com/office/word/2010/wordprocessingInk" xmlns:wne="http://schemas.microsoft.com/office/word/2006/wordml" xmlns:wps="http://schemas.microsoft.com/office/word/2010/wordprocessingShape" mc:Ignorable="w14 w15 w16se w16cid w16 w16cex w16sdtdh w16du wp14">
+  <w:footnote w:type="separator" w:id="-1">
+    <w:p>
+      <w:r>
+        <w:separator/>
+      </w:r>
+    </w:p>
+  </w:footnote>
+  <w:footnote w:type="continuationSeparator" w:id="0">
+    <w:p>
+      <w:r>
+        <w:continuationSeparator/>
+      </w:r>
+    </w:p>
+  </w:footnote>
+</w:footnotes>
 </file>
 
 <file path=word/numbering.xml><?xml version="1.0" encoding="utf-8"?>
@@ -4338,6 +4464,48 @@
       <w:szCs w:val="22"/>
     </w:rPr>
   </w:style>
+  <w:style w:type="paragraph" w:styleId="En-tte">
+    <w:name w:val="header"/>
+    <w:basedOn w:val="Normal"/>
+    <w:link w:val="En-tteCar"/>
+    <w:uiPriority w:val="99"/>
+    <w:unhideWhenUsed/>
+    <w:rsid w:val="00D53C1E"/>
+    <w:pPr>
+      <w:tabs>
+        <w:tab w:val="center" w:pos="4536"/>
+        <w:tab w:val="right" w:pos="9072"/>
+      </w:tabs>
+    </w:pPr>
+  </w:style>
+  <w:style w:type="character" w:customStyle="1" w:styleId="En-tteCar">
+    <w:name w:val="En-tête Car"/>
+    <w:basedOn w:val="Policepardfaut"/>
+    <w:link w:val="En-tte"/>
+    <w:uiPriority w:val="99"/>
+    <w:rsid w:val="00D53C1E"/>
+  </w:style>
+  <w:style w:type="paragraph" w:styleId="Pieddepage">
+    <w:name w:val="footer"/>
+    <w:basedOn w:val="Normal"/>
+    <w:link w:val="PieddepageCar"/>
+    <w:uiPriority w:val="99"/>
+    <w:unhideWhenUsed/>
+    <w:rsid w:val="00D53C1E"/>
+    <w:pPr>
+      <w:tabs>
+        <w:tab w:val="center" w:pos="4536"/>
+        <w:tab w:val="right" w:pos="9072"/>
+      </w:tabs>
+    </w:pPr>
+  </w:style>
+  <w:style w:type="character" w:customStyle="1" w:styleId="PieddepageCar">
+    <w:name w:val="Pied de page Car"/>
+    <w:basedOn w:val="Policepardfaut"/>
+    <w:link w:val="Pieddepage"/>
+    <w:uiPriority w:val="99"/>
+    <w:rsid w:val="00D53C1E"/>
+  </w:style>
 </w:styles>
 </file>
 

</xml_diff>